<commit_message>
worked on embedded lab report
</commit_message>
<xml_diff>
--- a/KTH [College]/Y3/Embedded Electronics/Lab Report.docx
+++ b/KTH [College]/Y3/Embedded Electronics/Lab Report.docx
@@ -5,42 +5,223 @@
     <w:p>
       <w:pPr>
         <w:rPr>
-          <w:sz w:val="24"/>
-          <w:szCs w:val="24"/>
+          <w:b/>
+          <w:bCs/>
+          <w:sz w:val="32"/>
+          <w:szCs w:val="32"/>
           <w:lang w:val="pt-PT"/>
         </w:rPr>
       </w:pPr>
       <w:r>
         <w:rPr>
-          <w:sz w:val="24"/>
-          <w:szCs w:val="24"/>
+          <w:b/>
+          <w:bCs/>
+          <w:sz w:val="32"/>
+          <w:szCs w:val="32"/>
           <w:lang w:val="pt-PT"/>
         </w:rPr>
+        <w:t>Embedded Electronics Lab Report</w:t>
+      </w:r>
+    </w:p>
+    <w:p>
+      <w:pPr>
+        <w:rPr>
+          <w:sz w:val="24"/>
+          <w:szCs w:val="24"/>
+          <w:lang w:val="pt-PT"/>
+        </w:rPr>
+      </w:pPr>
+      <w:r>
+        <w:rPr>
+          <w:sz w:val="24"/>
+          <w:szCs w:val="24"/>
+          <w:lang w:val="pt-PT"/>
+        </w:rPr>
+        <w:t>Tomás Marques dos Santos B</w:t>
+      </w:r>
+      <w:r>
+        <w:rPr>
+          <w:sz w:val="24"/>
+          <w:szCs w:val="24"/>
+          <w:lang w:val="pt-PT"/>
+        </w:rPr>
+        <w:t>elmar da Costa</w:t>
+      </w:r>
+      <w:r>
+        <w:rPr>
+          <w:sz w:val="24"/>
+          <w:szCs w:val="24"/>
+          <w:lang w:val="pt-PT"/>
+        </w:rPr>
+        <w:br w:type="page"/>
+      </w:r>
+    </w:p>
+    <w:p>
+      <w:pPr>
+        <w:rPr>
+          <w:b/>
+          <w:bCs/>
+          <w:sz w:val="40"/>
+          <w:szCs w:val="40"/>
+          <w:lang w:val="en-US"/>
+        </w:rPr>
+      </w:pPr>
+      <w:r>
+        <w:rPr>
+          <w:b/>
+          <w:bCs/>
+          <w:sz w:val="40"/>
+          <w:szCs w:val="40"/>
+          <w:lang w:val="en-US"/>
+        </w:rPr>
+        <w:lastRenderedPageBreak/>
+        <w:t>LAB 1</w:t>
+      </w:r>
+    </w:p>
+    <w:p>
+      <w:pPr>
+        <w:keepNext/>
+        <w:rPr>
+          <w:b/>
+          <w:bCs/>
+        </w:rPr>
+      </w:pPr>
+      <w:r>
+        <w:rPr>
+          <w:b/>
+          <w:bCs/>
+          <w:sz w:val="24"/>
+          <w:szCs w:val="24"/>
+          <w:lang w:val="en-US"/>
+        </w:rPr>
         <w:t>1.1</w:t>
       </w:r>
+    </w:p>
+    <w:p>
+      <w:pPr>
+        <w:keepNext/>
+      </w:pPr>
+      <w:r>
+        <w:rPr>
+          <w:noProof/>
+          <w:sz w:val="24"/>
+          <w:szCs w:val="24"/>
+          <w:lang w:val="en-US"/>
+        </w:rPr>
+        <w:drawing>
+          <wp:inline distT="0" distB="0" distL="0" distR="0" wp14:anchorId="54A34348" wp14:editId="3C7B49A3">
+            <wp:extent cx="5724525" cy="3228975"/>
+            <wp:effectExtent l="0" t="0" r="9525" b="9525"/>
+            <wp:docPr id="2" name="Picture 2" descr="A picture containing text&#10;&#10;Description automatically generated"/>
+            <wp:cNvGraphicFramePr>
+              <a:graphicFrameLocks xmlns:a="http://schemas.openxmlformats.org/drawingml/2006/main" noChangeAspect="1"/>
+            </wp:cNvGraphicFramePr>
+            <a:graphic xmlns:a="http://schemas.openxmlformats.org/drawingml/2006/main">
+              <a:graphicData uri="http://schemas.openxmlformats.org/drawingml/2006/picture">
+                <pic:pic xmlns:pic="http://schemas.openxmlformats.org/drawingml/2006/picture">
+                  <pic:nvPicPr>
+                    <pic:cNvPr id="2" name="Picture 2" descr="A picture containing text&#10;&#10;Description automatically generated"/>
+                    <pic:cNvPicPr>
+                      <a:picLocks noChangeAspect="1" noChangeArrowheads="1"/>
+                    </pic:cNvPicPr>
+                  </pic:nvPicPr>
+                  <pic:blipFill>
+                    <a:blip r:embed="rId6" cstate="print">
+                      <a:extLst>
+                        <a:ext uri="{28A0092B-C50C-407E-A947-70E740481C1C}">
+                          <a14:useLocalDpi xmlns:a14="http://schemas.microsoft.com/office/drawing/2010/main" val="0"/>
+                        </a:ext>
+                      </a:extLst>
+                    </a:blip>
+                    <a:srcRect/>
+                    <a:stretch>
+                      <a:fillRect/>
+                    </a:stretch>
+                  </pic:blipFill>
+                  <pic:spPr bwMode="auto">
+                    <a:xfrm>
+                      <a:off x="0" y="0"/>
+                      <a:ext cx="5724525" cy="3228975"/>
+                    </a:xfrm>
+                    <a:prstGeom prst="rect">
+                      <a:avLst/>
+                    </a:prstGeom>
+                    <a:noFill/>
+                    <a:ln>
+                      <a:noFill/>
+                    </a:ln>
+                  </pic:spPr>
+                </pic:pic>
+              </a:graphicData>
+            </a:graphic>
+          </wp:inline>
+        </w:drawing>
+      </w:r>
+    </w:p>
+    <w:p>
+      <w:pPr>
+        <w:pStyle w:val="Caption"/>
+        <w:rPr>
+          <w:sz w:val="24"/>
+          <w:szCs w:val="24"/>
+          <w:lang w:val="en-US"/>
+        </w:rPr>
+      </w:pPr>
+      <w:r>
+        <w:t xml:space="preserve">Figure </w:t>
+      </w:r>
+      <w:fldSimple w:instr=" SEQ Figure \* ARABIC ">
+        <w:r>
+          <w:rPr>
+            <w:noProof/>
+          </w:rPr>
+          <w:t>1</w:t>
+        </w:r>
+      </w:fldSimple>
+      <w:r>
+        <w:t>: Lab 1.1 Circuit</w:t>
+      </w:r>
+    </w:p>
+    <w:p>
+      <w:pPr>
+        <w:rPr>
+          <w:sz w:val="24"/>
+          <w:szCs w:val="24"/>
+          <w:lang w:val="en-US"/>
+        </w:rPr>
+      </w:pPr>
+    </w:p>
+    <w:p>
+      <w:pPr>
+        <w:rPr>
+          <w:sz w:val="24"/>
+          <w:szCs w:val="24"/>
+          <w:lang w:val="en-US"/>
+        </w:rPr>
+      </w:pPr>
     </w:p>
     <w:tbl>
       <w:tblPr>
         <w:tblStyle w:val="TableGrid"/>
-        <w:tblpPr w:leftFromText="180" w:rightFromText="180" w:vertAnchor="page" w:horzAnchor="margin" w:tblpXSpec="center" w:tblpY="2113"/>
-        <w:tblW w:w="10931" w:type="dxa"/>
+        <w:tblpPr w:leftFromText="180" w:rightFromText="180" w:vertAnchor="page" w:horzAnchor="margin" w:tblpY="8671"/>
+        <w:tblW w:w="5000" w:type="pct"/>
         <w:tblLook w:val="04A0" w:firstRow="1" w:lastRow="0" w:firstColumn="1" w:lastColumn="0" w:noHBand="0" w:noVBand="1"/>
       </w:tblPr>
       <w:tblGrid>
-        <w:gridCol w:w="996"/>
-        <w:gridCol w:w="1355"/>
-        <w:gridCol w:w="1355"/>
-        <w:gridCol w:w="1355"/>
-        <w:gridCol w:w="1209"/>
-        <w:gridCol w:w="1007"/>
-        <w:gridCol w:w="1218"/>
-        <w:gridCol w:w="1218"/>
-        <w:gridCol w:w="1218"/>
+        <w:gridCol w:w="831"/>
+        <w:gridCol w:w="1113"/>
+        <w:gridCol w:w="1113"/>
+        <w:gridCol w:w="1112"/>
+        <w:gridCol w:w="997"/>
+        <w:gridCol w:w="838"/>
+        <w:gridCol w:w="1004"/>
+        <w:gridCol w:w="1004"/>
+        <w:gridCol w:w="1004"/>
       </w:tblGrid>
       <w:tr>
         <w:tc>
           <w:tcPr>
-            <w:tcW w:w="996" w:type="dxa"/>
+            <w:tcW w:w="461" w:type="pct"/>
           </w:tcPr>
           <w:p>
             <w:pPr>
@@ -64,7 +245,7 @@
         </w:tc>
         <w:tc>
           <w:tcPr>
-            <w:tcW w:w="1355" w:type="dxa"/>
+            <w:tcW w:w="617" w:type="pct"/>
           </w:tcPr>
           <w:p>
             <w:pPr>
@@ -75,6 +256,7 @@
                 <w:szCs w:val="24"/>
               </w:rPr>
             </w:pPr>
+            <w:proofErr w:type="spellStart"/>
             <w:r>
               <w:rPr>
                 <w:b/>
@@ -82,18 +264,19 @@
                 <w:sz w:val="24"/>
                 <w:szCs w:val="24"/>
               </w:rPr>
-              <w:t>Meas R Multimeter</w:t>
-            </w:r>
-          </w:p>
-          <w:p>
-            <w:pPr>
+              <w:t>Meas</w:t>
+            </w:r>
+            <w:proofErr w:type="spellEnd"/>
+            <w:r>
               <w:rPr>
                 <w:b/>
                 <w:bCs/>
                 <w:sz w:val="24"/>
                 <w:szCs w:val="24"/>
               </w:rPr>
-            </w:pPr>
+              <w:t xml:space="preserve"> R </w:t>
+            </w:r>
+            <w:proofErr w:type="spellStart"/>
             <w:r>
               <w:rPr>
                 <w:b/>
@@ -101,14 +284,10 @@
                 <w:sz w:val="24"/>
                 <w:szCs w:val="24"/>
               </w:rPr>
-              <w:t>[kOhm]</w:t>
-            </w:r>
-          </w:p>
-        </w:tc>
-        <w:tc>
-          <w:tcPr>
-            <w:tcW w:w="1355" w:type="dxa"/>
-          </w:tcPr>
+              <w:t>Multimeter</w:t>
+            </w:r>
+            <w:proofErr w:type="spellEnd"/>
+          </w:p>
           <w:p>
             <w:pPr>
               <w:rPr>
@@ -125,39 +304,33 @@
                 <w:sz w:val="24"/>
                 <w:szCs w:val="24"/>
               </w:rPr>
-              <w:t>Meas V Multimeter [V]</w:t>
-            </w:r>
-          </w:p>
-        </w:tc>
-        <w:tc>
-          <w:tcPr>
-            <w:tcW w:w="1355" w:type="dxa"/>
-          </w:tcPr>
-          <w:p>
-            <w:pPr>
+              <w:t>[</w:t>
+            </w:r>
+            <w:proofErr w:type="spellStart"/>
+            <w:r>
               <w:rPr>
                 <w:b/>
                 <w:bCs/>
                 <w:sz w:val="24"/>
                 <w:szCs w:val="24"/>
-                <w:lang w:val="pt-PT"/>
-              </w:rPr>
-            </w:pPr>
+              </w:rPr>
+              <w:t>kOhm</w:t>
+            </w:r>
+            <w:proofErr w:type="spellEnd"/>
             <w:r>
               <w:rPr>
                 <w:b/>
                 <w:bCs/>
                 <w:sz w:val="24"/>
                 <w:szCs w:val="24"/>
-                <w:lang w:val="pt-PT"/>
-              </w:rPr>
-              <w:t>Meas I Multimeter [mA]</w:t>
-            </w:r>
-          </w:p>
-        </w:tc>
-        <w:tc>
-          <w:tcPr>
-            <w:tcW w:w="1209" w:type="dxa"/>
+              </w:rPr>
+              <w:t>]</w:t>
+            </w:r>
+          </w:p>
+        </w:tc>
+        <w:tc>
+          <w:tcPr>
+            <w:tcW w:w="617" w:type="pct"/>
           </w:tcPr>
           <w:p>
             <w:pPr>
@@ -166,62 +339,56 @@
                 <w:bCs/>
                 <w:sz w:val="24"/>
                 <w:szCs w:val="24"/>
-                <w:lang w:val="pt-PT"/>
-              </w:rPr>
-            </w:pPr>
+              </w:rPr>
+            </w:pPr>
+            <w:proofErr w:type="spellStart"/>
             <w:r>
               <w:rPr>
                 <w:b/>
                 <w:bCs/>
                 <w:sz w:val="24"/>
                 <w:szCs w:val="24"/>
-                <w:lang w:val="pt-PT"/>
-              </w:rPr>
-              <w:t>Calc R=V/I [Ohm]</w:t>
-            </w:r>
-          </w:p>
-        </w:tc>
-        <w:tc>
-          <w:tcPr>
-            <w:tcW w:w="1007" w:type="dxa"/>
-          </w:tcPr>
-          <w:p>
-            <w:pPr>
+              </w:rPr>
+              <w:t>Meas</w:t>
+            </w:r>
+            <w:proofErr w:type="spellEnd"/>
+            <w:r>
               <w:rPr>
                 <w:b/>
                 <w:bCs/>
                 <w:sz w:val="24"/>
                 <w:szCs w:val="24"/>
-                <w:lang w:val="pt-PT"/>
-              </w:rPr>
-            </w:pPr>
+              </w:rPr>
+              <w:t xml:space="preserve"> V </w:t>
+            </w:r>
+            <w:proofErr w:type="spellStart"/>
             <w:r>
               <w:rPr>
                 <w:b/>
                 <w:bCs/>
                 <w:sz w:val="24"/>
                 <w:szCs w:val="24"/>
-                <w:lang w:val="pt-PT"/>
-              </w:rPr>
-              <w:t>Calc P=VI [mW]</w:t>
-            </w:r>
-          </w:p>
-        </w:tc>
-        <w:tc>
-          <w:tcPr>
-            <w:tcW w:w="1218" w:type="dxa"/>
-          </w:tcPr>
-          <w:p>
-            <w:pPr>
+              </w:rPr>
+              <w:t>Multimeter</w:t>
+            </w:r>
+            <w:proofErr w:type="spellEnd"/>
+            <w:r>
               <w:rPr>
                 <w:b/>
                 <w:bCs/>
                 <w:sz w:val="24"/>
                 <w:szCs w:val="24"/>
-                <w:lang w:val="pt-PT"/>
-              </w:rPr>
-            </w:pPr>
-            <w:r>
+              </w:rPr>
+              <w:t xml:space="preserve"> [V]</w:t>
+            </w:r>
+          </w:p>
+        </w:tc>
+        <w:tc>
+          <w:tcPr>
+            <w:tcW w:w="617" w:type="pct"/>
+          </w:tcPr>
+          <w:p>
+            <w:pPr>
               <w:rPr>
                 <w:b/>
                 <w:bCs/>
@@ -229,16 +396,8 @@
                 <w:szCs w:val="24"/>
                 <w:lang w:val="pt-PT"/>
               </w:rPr>
-              <w:t>Simulated V QUCS [V]</w:t>
-            </w:r>
-          </w:p>
-        </w:tc>
-        <w:tc>
-          <w:tcPr>
-            <w:tcW w:w="1218" w:type="dxa"/>
-          </w:tcPr>
-          <w:p>
-            <w:pPr>
+            </w:pPr>
+            <w:r>
               <w:rPr>
                 <w:b/>
                 <w:bCs/>
@@ -246,8 +405,16 @@
                 <w:szCs w:val="24"/>
                 <w:lang w:val="pt-PT"/>
               </w:rPr>
-            </w:pPr>
-            <w:r>
+              <w:t>Meas I Multimeter [mA]</w:t>
+            </w:r>
+          </w:p>
+        </w:tc>
+        <w:tc>
+          <w:tcPr>
+            <w:tcW w:w="553" w:type="pct"/>
+          </w:tcPr>
+          <w:p>
+            <w:pPr>
               <w:rPr>
                 <w:b/>
                 <w:bCs/>
@@ -255,16 +422,8 @@
                 <w:szCs w:val="24"/>
                 <w:lang w:val="pt-PT"/>
               </w:rPr>
-              <w:t>Simulated I QUCS [mA]</w:t>
-            </w:r>
-          </w:p>
-        </w:tc>
-        <w:tc>
-          <w:tcPr>
-            <w:tcW w:w="1218" w:type="dxa"/>
-          </w:tcPr>
-          <w:p>
-            <w:pPr>
+            </w:pPr>
+            <w:r>
               <w:rPr>
                 <w:b/>
                 <w:bCs/>
@@ -272,8 +431,16 @@
                 <w:szCs w:val="24"/>
                 <w:lang w:val="pt-PT"/>
               </w:rPr>
-            </w:pPr>
-            <w:r>
+              <w:t>Calc R=V/I [Ohm]</w:t>
+            </w:r>
+          </w:p>
+        </w:tc>
+        <w:tc>
+          <w:tcPr>
+            <w:tcW w:w="465" w:type="pct"/>
+          </w:tcPr>
+          <w:p>
+            <w:pPr>
               <w:rPr>
                 <w:b/>
                 <w:bCs/>
@@ -281,6 +448,93 @@
                 <w:szCs w:val="24"/>
                 <w:lang w:val="pt-PT"/>
               </w:rPr>
+            </w:pPr>
+            <w:r>
+              <w:rPr>
+                <w:b/>
+                <w:bCs/>
+                <w:sz w:val="24"/>
+                <w:szCs w:val="24"/>
+                <w:lang w:val="pt-PT"/>
+              </w:rPr>
+              <w:t>Calc P=VI [mW]</w:t>
+            </w:r>
+          </w:p>
+        </w:tc>
+        <w:tc>
+          <w:tcPr>
+            <w:tcW w:w="557" w:type="pct"/>
+          </w:tcPr>
+          <w:p>
+            <w:pPr>
+              <w:rPr>
+                <w:b/>
+                <w:bCs/>
+                <w:sz w:val="24"/>
+                <w:szCs w:val="24"/>
+                <w:lang w:val="pt-PT"/>
+              </w:rPr>
+            </w:pPr>
+            <w:r>
+              <w:rPr>
+                <w:b/>
+                <w:bCs/>
+                <w:sz w:val="24"/>
+                <w:szCs w:val="24"/>
+                <w:lang w:val="pt-PT"/>
+              </w:rPr>
+              <w:t>Simulated V QUCS [V]</w:t>
+            </w:r>
+          </w:p>
+        </w:tc>
+        <w:tc>
+          <w:tcPr>
+            <w:tcW w:w="557" w:type="pct"/>
+          </w:tcPr>
+          <w:p>
+            <w:pPr>
+              <w:rPr>
+                <w:b/>
+                <w:bCs/>
+                <w:sz w:val="24"/>
+                <w:szCs w:val="24"/>
+                <w:lang w:val="pt-PT"/>
+              </w:rPr>
+            </w:pPr>
+            <w:r>
+              <w:rPr>
+                <w:b/>
+                <w:bCs/>
+                <w:sz w:val="24"/>
+                <w:szCs w:val="24"/>
+                <w:lang w:val="pt-PT"/>
+              </w:rPr>
+              <w:t>Simulated I QUCS [mA]</w:t>
+            </w:r>
+          </w:p>
+        </w:tc>
+        <w:tc>
+          <w:tcPr>
+            <w:tcW w:w="557" w:type="pct"/>
+          </w:tcPr>
+          <w:p>
+            <w:pPr>
+              <w:rPr>
+                <w:b/>
+                <w:bCs/>
+                <w:sz w:val="24"/>
+                <w:szCs w:val="24"/>
+                <w:lang w:val="pt-PT"/>
+              </w:rPr>
+            </w:pPr>
+            <w:r>
+              <w:rPr>
+                <w:b/>
+                <w:bCs/>
+                <w:sz w:val="24"/>
+                <w:szCs w:val="24"/>
+                <w:lang w:val="pt-PT"/>
+              </w:rPr>
               <w:t>Simulated P QUCS [mW]</w:t>
             </w:r>
           </w:p>
@@ -289,7 +543,7 @@
       <w:tr>
         <w:tc>
           <w:tcPr>
-            <w:tcW w:w="996" w:type="dxa"/>
+            <w:tcW w:w="461" w:type="pct"/>
           </w:tcPr>
           <w:p>
             <w:pPr>
@@ -311,7 +565,7 @@
         </w:tc>
         <w:tc>
           <w:tcPr>
-            <w:tcW w:w="1355" w:type="dxa"/>
+            <w:tcW w:w="617" w:type="pct"/>
           </w:tcPr>
           <w:p>
             <w:pPr>
@@ -333,7 +587,7 @@
         </w:tc>
         <w:tc>
           <w:tcPr>
-            <w:tcW w:w="1355" w:type="dxa"/>
+            <w:tcW w:w="617" w:type="pct"/>
           </w:tcPr>
           <w:p>
             <w:pPr>
@@ -355,7 +609,7 @@
         </w:tc>
         <w:tc>
           <w:tcPr>
-            <w:tcW w:w="1355" w:type="dxa"/>
+            <w:tcW w:w="617" w:type="pct"/>
           </w:tcPr>
           <w:p>
             <w:pPr>
@@ -377,7 +631,7 @@
         </w:tc>
         <w:tc>
           <w:tcPr>
-            <w:tcW w:w="1209" w:type="dxa"/>
+            <w:tcW w:w="553" w:type="pct"/>
           </w:tcPr>
           <w:p>
             <w:pPr>
@@ -399,7 +653,7 @@
         </w:tc>
         <w:tc>
           <w:tcPr>
-            <w:tcW w:w="1007" w:type="dxa"/>
+            <w:tcW w:w="465" w:type="pct"/>
           </w:tcPr>
           <w:p>
             <w:pPr>
@@ -421,7 +675,7 @@
         </w:tc>
         <w:tc>
           <w:tcPr>
-            <w:tcW w:w="1218" w:type="dxa"/>
+            <w:tcW w:w="557" w:type="pct"/>
           </w:tcPr>
           <w:p>
             <w:pPr>
@@ -443,7 +697,7 @@
         </w:tc>
         <w:tc>
           <w:tcPr>
-            <w:tcW w:w="1218" w:type="dxa"/>
+            <w:tcW w:w="557" w:type="pct"/>
           </w:tcPr>
           <w:p>
             <w:pPr>
@@ -465,7 +719,7 @@
         </w:tc>
         <w:tc>
           <w:tcPr>
-            <w:tcW w:w="1218" w:type="dxa"/>
+            <w:tcW w:w="557" w:type="pct"/>
           </w:tcPr>
           <w:p>
             <w:pPr>
@@ -489,7 +743,7 @@
       <w:tr>
         <w:tc>
           <w:tcPr>
-            <w:tcW w:w="996" w:type="dxa"/>
+            <w:tcW w:w="461" w:type="pct"/>
           </w:tcPr>
           <w:p>
             <w:pPr>
@@ -511,7 +765,7 @@
         </w:tc>
         <w:tc>
           <w:tcPr>
-            <w:tcW w:w="1355" w:type="dxa"/>
+            <w:tcW w:w="617" w:type="pct"/>
           </w:tcPr>
           <w:p>
             <w:pPr>
@@ -533,7 +787,7 @@
         </w:tc>
         <w:tc>
           <w:tcPr>
-            <w:tcW w:w="1355" w:type="dxa"/>
+            <w:tcW w:w="617" w:type="pct"/>
           </w:tcPr>
           <w:p>
             <w:pPr>
@@ -555,7 +809,7 @@
         </w:tc>
         <w:tc>
           <w:tcPr>
-            <w:tcW w:w="1355" w:type="dxa"/>
+            <w:tcW w:w="617" w:type="pct"/>
           </w:tcPr>
           <w:p>
             <w:pPr>
@@ -577,7 +831,7 @@
         </w:tc>
         <w:tc>
           <w:tcPr>
-            <w:tcW w:w="1209" w:type="dxa"/>
+            <w:tcW w:w="553" w:type="pct"/>
           </w:tcPr>
           <w:p>
             <w:pPr>
@@ -599,7 +853,7 @@
         </w:tc>
         <w:tc>
           <w:tcPr>
-            <w:tcW w:w="1007" w:type="dxa"/>
+            <w:tcW w:w="465" w:type="pct"/>
           </w:tcPr>
           <w:p>
             <w:pPr>
@@ -621,7 +875,7 @@
         </w:tc>
         <w:tc>
           <w:tcPr>
-            <w:tcW w:w="1218" w:type="dxa"/>
+            <w:tcW w:w="557" w:type="pct"/>
           </w:tcPr>
           <w:p>
             <w:pPr>
@@ -643,7 +897,7 @@
         </w:tc>
         <w:tc>
           <w:tcPr>
-            <w:tcW w:w="1218" w:type="dxa"/>
+            <w:tcW w:w="557" w:type="pct"/>
           </w:tcPr>
           <w:p>
             <w:pPr>
@@ -665,7 +919,7 @@
         </w:tc>
         <w:tc>
           <w:tcPr>
-            <w:tcW w:w="1218" w:type="dxa"/>
+            <w:tcW w:w="557" w:type="pct"/>
           </w:tcPr>
           <w:p>
             <w:pPr>
@@ -689,7 +943,7 @@
       <w:tr>
         <w:tc>
           <w:tcPr>
-            <w:tcW w:w="996" w:type="dxa"/>
+            <w:tcW w:w="461" w:type="pct"/>
           </w:tcPr>
           <w:p>
             <w:pPr>
@@ -711,7 +965,7 @@
         </w:tc>
         <w:tc>
           <w:tcPr>
-            <w:tcW w:w="1355" w:type="dxa"/>
+            <w:tcW w:w="617" w:type="pct"/>
           </w:tcPr>
           <w:p>
             <w:pPr>
@@ -733,7 +987,7 @@
         </w:tc>
         <w:tc>
           <w:tcPr>
-            <w:tcW w:w="1355" w:type="dxa"/>
+            <w:tcW w:w="617" w:type="pct"/>
           </w:tcPr>
           <w:p>
             <w:pPr>
@@ -755,7 +1009,7 @@
         </w:tc>
         <w:tc>
           <w:tcPr>
-            <w:tcW w:w="1355" w:type="dxa"/>
+            <w:tcW w:w="617" w:type="pct"/>
           </w:tcPr>
           <w:p>
             <w:pPr>
@@ -777,7 +1031,7 @@
         </w:tc>
         <w:tc>
           <w:tcPr>
-            <w:tcW w:w="1209" w:type="dxa"/>
+            <w:tcW w:w="553" w:type="pct"/>
           </w:tcPr>
           <w:p>
             <w:pPr>
@@ -799,7 +1053,7 @@
         </w:tc>
         <w:tc>
           <w:tcPr>
-            <w:tcW w:w="1007" w:type="dxa"/>
+            <w:tcW w:w="465" w:type="pct"/>
           </w:tcPr>
           <w:p>
             <w:pPr>
@@ -821,7 +1075,7 @@
         </w:tc>
         <w:tc>
           <w:tcPr>
-            <w:tcW w:w="1218" w:type="dxa"/>
+            <w:tcW w:w="557" w:type="pct"/>
           </w:tcPr>
           <w:p>
             <w:pPr>
@@ -843,7 +1097,7 @@
         </w:tc>
         <w:tc>
           <w:tcPr>
-            <w:tcW w:w="1218" w:type="dxa"/>
+            <w:tcW w:w="557" w:type="pct"/>
           </w:tcPr>
           <w:p>
             <w:pPr>
@@ -865,7 +1119,7 @@
         </w:tc>
         <w:tc>
           <w:tcPr>
-            <w:tcW w:w="1218" w:type="dxa"/>
+            <w:tcW w:w="557" w:type="pct"/>
           </w:tcPr>
           <w:p>
             <w:pPr>
@@ -889,7 +1143,7 @@
       <w:tr>
         <w:tc>
           <w:tcPr>
-            <w:tcW w:w="996" w:type="dxa"/>
+            <w:tcW w:w="461" w:type="pct"/>
           </w:tcPr>
           <w:p>
             <w:pPr>
@@ -911,7 +1165,7 @@
         </w:tc>
         <w:tc>
           <w:tcPr>
-            <w:tcW w:w="1355" w:type="dxa"/>
+            <w:tcW w:w="617" w:type="pct"/>
           </w:tcPr>
           <w:p>
             <w:pPr>
@@ -933,7 +1187,7 @@
         </w:tc>
         <w:tc>
           <w:tcPr>
-            <w:tcW w:w="1355" w:type="dxa"/>
+            <w:tcW w:w="617" w:type="pct"/>
           </w:tcPr>
           <w:p>
             <w:pPr>
@@ -955,7 +1209,7 @@
         </w:tc>
         <w:tc>
           <w:tcPr>
-            <w:tcW w:w="1355" w:type="dxa"/>
+            <w:tcW w:w="617" w:type="pct"/>
           </w:tcPr>
           <w:p>
             <w:pPr>
@@ -977,7 +1231,7 @@
         </w:tc>
         <w:tc>
           <w:tcPr>
-            <w:tcW w:w="1209" w:type="dxa"/>
+            <w:tcW w:w="553" w:type="pct"/>
           </w:tcPr>
           <w:p>
             <w:pPr>
@@ -999,7 +1253,7 @@
         </w:tc>
         <w:tc>
           <w:tcPr>
-            <w:tcW w:w="1007" w:type="dxa"/>
+            <w:tcW w:w="465" w:type="pct"/>
           </w:tcPr>
           <w:p>
             <w:pPr>
@@ -1021,7 +1275,7 @@
         </w:tc>
         <w:tc>
           <w:tcPr>
-            <w:tcW w:w="1218" w:type="dxa"/>
+            <w:tcW w:w="557" w:type="pct"/>
           </w:tcPr>
           <w:p>
             <w:pPr>
@@ -1043,7 +1297,7 @@
         </w:tc>
         <w:tc>
           <w:tcPr>
-            <w:tcW w:w="1218" w:type="dxa"/>
+            <w:tcW w:w="557" w:type="pct"/>
           </w:tcPr>
           <w:p>
             <w:pPr>
@@ -1065,7 +1319,7 @@
         </w:tc>
         <w:tc>
           <w:tcPr>
-            <w:tcW w:w="1218" w:type="dxa"/>
+            <w:tcW w:w="557" w:type="pct"/>
           </w:tcPr>
           <w:p>
             <w:pPr>
@@ -1089,7 +1343,7 @@
       <w:tr>
         <w:tc>
           <w:tcPr>
-            <w:tcW w:w="996" w:type="dxa"/>
+            <w:tcW w:w="461" w:type="pct"/>
           </w:tcPr>
           <w:p>
             <w:pPr>
@@ -1111,7 +1365,7 @@
         </w:tc>
         <w:tc>
           <w:tcPr>
-            <w:tcW w:w="1355" w:type="dxa"/>
+            <w:tcW w:w="617" w:type="pct"/>
           </w:tcPr>
           <w:p>
             <w:pPr>
@@ -1133,7 +1387,7 @@
         </w:tc>
         <w:tc>
           <w:tcPr>
-            <w:tcW w:w="1355" w:type="dxa"/>
+            <w:tcW w:w="617" w:type="pct"/>
           </w:tcPr>
           <w:p>
             <w:pPr>
@@ -1155,7 +1409,7 @@
         </w:tc>
         <w:tc>
           <w:tcPr>
-            <w:tcW w:w="1355" w:type="dxa"/>
+            <w:tcW w:w="617" w:type="pct"/>
           </w:tcPr>
           <w:p>
             <w:pPr>
@@ -1177,7 +1431,7 @@
         </w:tc>
         <w:tc>
           <w:tcPr>
-            <w:tcW w:w="1209" w:type="dxa"/>
+            <w:tcW w:w="553" w:type="pct"/>
           </w:tcPr>
           <w:p>
             <w:pPr>
@@ -1199,7 +1453,7 @@
         </w:tc>
         <w:tc>
           <w:tcPr>
-            <w:tcW w:w="1007" w:type="dxa"/>
+            <w:tcW w:w="465" w:type="pct"/>
           </w:tcPr>
           <w:p>
             <w:pPr>
@@ -1221,7 +1475,7 @@
         </w:tc>
         <w:tc>
           <w:tcPr>
-            <w:tcW w:w="1218" w:type="dxa"/>
+            <w:tcW w:w="557" w:type="pct"/>
           </w:tcPr>
           <w:p>
             <w:pPr>
@@ -1243,7 +1497,7 @@
         </w:tc>
         <w:tc>
           <w:tcPr>
-            <w:tcW w:w="1218" w:type="dxa"/>
+            <w:tcW w:w="557" w:type="pct"/>
           </w:tcPr>
           <w:p>
             <w:pPr>
@@ -1265,7 +1519,7 @@
         </w:tc>
         <w:tc>
           <w:tcPr>
-            <w:tcW w:w="1218" w:type="dxa"/>
+            <w:tcW w:w="557" w:type="pct"/>
           </w:tcPr>
           <w:p>
             <w:pPr>
@@ -1292,84 +1546,1544 @@
         <w:rPr>
           <w:sz w:val="24"/>
           <w:szCs w:val="24"/>
+          <w:lang w:val="en-US"/>
+        </w:rPr>
+      </w:pPr>
+      <w:r>
+        <w:rPr>
+          <w:sz w:val="24"/>
+          <w:szCs w:val="24"/>
+          <w:lang w:val="en-US"/>
+        </w:rPr>
+        <w:t xml:space="preserve">The simulated and measured values are </w:t>
+      </w:r>
+      <w:r>
+        <w:rPr>
+          <w:sz w:val="24"/>
+          <w:szCs w:val="24"/>
+          <w:lang w:val="en-US"/>
+        </w:rPr>
+        <w:t xml:space="preserve">mostly </w:t>
+      </w:r>
+      <w:r>
+        <w:rPr>
+          <w:sz w:val="24"/>
+          <w:szCs w:val="24"/>
+          <w:lang w:val="en-US"/>
+        </w:rPr>
+        <w:t>the same within the measurement/simulation accuracy.</w:t>
+      </w:r>
+      <w:r>
+        <w:rPr>
+          <w:sz w:val="24"/>
+          <w:szCs w:val="24"/>
+          <w:lang w:val="en-US"/>
+        </w:rPr>
+        <w:t xml:space="preserve"> There are a couple exceptions. Notably, the measured Voltage over R4 was 0.034V, whereas the simulated voltage was 0.00381V. This seems like it could just be a conversion error, but I checked the values over and over to ensure they were correct.</w:t>
+      </w:r>
+    </w:p>
+    <w:p>
+      <w:pPr>
+        <w:rPr>
+          <w:sz w:val="24"/>
+          <w:szCs w:val="24"/>
+          <w:lang w:val="en-US"/>
+        </w:rPr>
+      </w:pPr>
+    </w:p>
+    <w:p>
+      <w:pPr>
+        <w:rPr>
+          <w:sz w:val="24"/>
+          <w:szCs w:val="24"/>
+          <w:lang w:val="en-US"/>
+        </w:rPr>
+      </w:pPr>
+      <w:r>
+        <w:rPr>
+          <w:b/>
+          <w:bCs/>
+          <w:sz w:val="24"/>
+          <w:szCs w:val="24"/>
+          <w:lang w:val="en-US"/>
+        </w:rPr>
+        <w:lastRenderedPageBreak/>
+        <w:t>1.2.</w:t>
+      </w:r>
+    </w:p>
+    <w:p>
+      <w:pPr>
+        <w:rPr>
+          <w:sz w:val="24"/>
+          <w:szCs w:val="24"/>
+          <w:lang w:val="en-US"/>
+        </w:rPr>
+      </w:pPr>
+      <w:r>
+        <w:rPr>
+          <w:sz w:val="24"/>
+          <w:szCs w:val="24"/>
+          <w:lang w:val="en-US"/>
+        </w:rPr>
+        <w:t>1.2</w:t>
+      </w:r>
+      <w:r>
+        <w:rPr>
+          <w:sz w:val="24"/>
+          <w:szCs w:val="24"/>
+          <w:lang w:val="en-US"/>
+        </w:rPr>
+        <w:t>.</w:t>
+      </w:r>
+      <w:r>
+        <w:rPr>
+          <w:sz w:val="24"/>
+          <w:szCs w:val="24"/>
+          <w:lang w:val="en-US"/>
+        </w:rPr>
+        <w:t>1</w:t>
+      </w:r>
+    </w:p>
+    <w:p>
+      <w:pPr>
+        <w:rPr>
+          <w:sz w:val="24"/>
+          <w:szCs w:val="24"/>
+          <w:lang w:val="en-US"/>
+        </w:rPr>
+      </w:pPr>
+      <w:r>
+        <w:rPr>
+          <w:noProof/>
+          <w:sz w:val="24"/>
+          <w:szCs w:val="24"/>
+          <w:lang w:val="en-US"/>
+        </w:rPr>
+        <w:drawing>
+          <wp:inline distT="0" distB="0" distL="0" distR="0" wp14:anchorId="1EE0CFB1" wp14:editId="08868DFA">
+            <wp:extent cx="3488370" cy="3228975"/>
+            <wp:effectExtent l="0" t="3810" r="0" b="0"/>
+            <wp:docPr id="3" name="Picture 3" descr="A picture containing text&#10;&#10;Description automatically generated"/>
+            <wp:cNvGraphicFramePr>
+              <a:graphicFrameLocks xmlns:a="http://schemas.openxmlformats.org/drawingml/2006/main" noChangeAspect="1"/>
+            </wp:cNvGraphicFramePr>
+            <a:graphic xmlns:a="http://schemas.openxmlformats.org/drawingml/2006/main">
+              <a:graphicData uri="http://schemas.openxmlformats.org/drawingml/2006/picture">
+                <pic:pic xmlns:pic="http://schemas.openxmlformats.org/drawingml/2006/picture">
+                  <pic:nvPicPr>
+                    <pic:cNvPr id="3" name="Picture 3" descr="A picture containing text&#10;&#10;Description automatically generated"/>
+                    <pic:cNvPicPr>
+                      <a:picLocks noChangeAspect="1" noChangeArrowheads="1"/>
+                    </pic:cNvPicPr>
+                  </pic:nvPicPr>
+                  <pic:blipFill rotWithShape="1">
+                    <a:blip r:embed="rId7" cstate="print">
+                      <a:extLst>
+                        <a:ext uri="{28A0092B-C50C-407E-A947-70E740481C1C}">
+                          <a14:useLocalDpi xmlns:a14="http://schemas.microsoft.com/office/drawing/2010/main" val="0"/>
+                        </a:ext>
+                      </a:extLst>
+                    </a:blip>
+                    <a:srcRect l="18930" r="20133"/>
+                    <a:stretch/>
+                  </pic:blipFill>
+                  <pic:spPr bwMode="auto">
+                    <a:xfrm rot="5400000">
+                      <a:off x="0" y="0"/>
+                      <a:ext cx="3488370" cy="3228975"/>
+                    </a:xfrm>
+                    <a:prstGeom prst="rect">
+                      <a:avLst/>
+                    </a:prstGeom>
+                    <a:noFill/>
+                    <a:ln>
+                      <a:noFill/>
+                    </a:ln>
+                    <a:extLst>
+                      <a:ext uri="{53640926-AAD7-44D8-BBD7-CCE9431645EC}">
+                        <a14:shadowObscured xmlns:a14="http://schemas.microsoft.com/office/drawing/2010/main"/>
+                      </a:ext>
+                    </a:extLst>
+                  </pic:spPr>
+                </pic:pic>
+              </a:graphicData>
+            </a:graphic>
+          </wp:inline>
+        </w:drawing>
+      </w:r>
+    </w:p>
+    <w:p>
+      <w:pPr>
+        <w:rPr>
+          <w:sz w:val="24"/>
+          <w:szCs w:val="24"/>
+          <w:lang w:val="en-US"/>
+        </w:rPr>
+      </w:pPr>
+      <w:r>
+        <w:rPr>
+          <w:sz w:val="24"/>
+          <w:szCs w:val="24"/>
+        </w:rPr>
+        <w:t>V</w:t>
+      </w:r>
+      <w:r>
+        <w:rPr>
+          <w:sz w:val="24"/>
+          <w:szCs w:val="24"/>
+        </w:rPr>
+        <w:t>_TH</w:t>
+      </w:r>
+      <w:r>
+        <w:rPr>
+          <w:sz w:val="24"/>
+          <w:szCs w:val="24"/>
+        </w:rPr>
+        <w:t xml:space="preserve"> = 5.0</w:t>
+      </w:r>
+      <w:r>
+        <w:rPr>
+          <w:sz w:val="24"/>
+          <w:szCs w:val="24"/>
+        </w:rPr>
+        <w:t>1</w:t>
+      </w:r>
+      <w:r>
+        <w:rPr>
+          <w:sz w:val="24"/>
+          <w:szCs w:val="24"/>
+        </w:rPr>
+        <w:t xml:space="preserve"> V</w:t>
+      </w:r>
+    </w:p>
+    <w:p>
+      <w:pPr>
+        <w:rPr>
+          <w:sz w:val="24"/>
+          <w:szCs w:val="24"/>
+          <w:lang w:val="en-US"/>
+        </w:rPr>
+      </w:pPr>
+      <w:r>
+        <w:rPr>
+          <w:sz w:val="24"/>
+          <w:szCs w:val="24"/>
+          <w:lang w:val="en-US"/>
+        </w:rPr>
+        <w:t>V_L</w:t>
+      </w:r>
+      <w:r>
+        <w:rPr>
+          <w:sz w:val="24"/>
+          <w:szCs w:val="24"/>
+          <w:lang w:val="en-US"/>
+        </w:rPr>
+        <w:t xml:space="preserve"> = </w:t>
+      </w:r>
+      <w:r>
+        <w:rPr>
+          <w:sz w:val="24"/>
+          <w:szCs w:val="24"/>
+          <w:lang w:val="en-US"/>
+        </w:rPr>
+        <w:t>4.9</w:t>
+      </w:r>
+      <w:r>
+        <w:rPr>
+          <w:sz w:val="24"/>
+          <w:szCs w:val="24"/>
+          <w:lang w:val="en-US"/>
+        </w:rPr>
+        <w:t>8</w:t>
+      </w:r>
+      <w:r>
+        <w:rPr>
+          <w:sz w:val="24"/>
+          <w:szCs w:val="24"/>
+          <w:lang w:val="en-US"/>
+        </w:rPr>
+        <w:t xml:space="preserve"> </w:t>
+      </w:r>
+      <w:r>
+        <w:rPr>
+          <w:sz w:val="24"/>
+          <w:szCs w:val="24"/>
+          <w:lang w:val="en-US"/>
+        </w:rPr>
+        <w:t>V</w:t>
+      </w:r>
+    </w:p>
+    <w:p>
+      <w:pPr>
+        <w:rPr>
+          <w:sz w:val="24"/>
+          <w:szCs w:val="24"/>
+          <w:lang w:val="en-US"/>
+        </w:rPr>
+      </w:pPr>
+      <w:r>
+        <w:rPr>
+          <w:sz w:val="24"/>
+          <w:szCs w:val="24"/>
+          <w:lang w:val="en-US"/>
+        </w:rPr>
+        <w:t xml:space="preserve">R_L = </w:t>
+      </w:r>
+      <w:r>
+        <w:rPr>
+          <w:sz w:val="24"/>
+          <w:szCs w:val="24"/>
+          <w:lang w:val="en-US"/>
+        </w:rPr>
+        <w:t>216</w:t>
+      </w:r>
+      <w:r>
+        <w:rPr>
+          <w:sz w:val="24"/>
+          <w:szCs w:val="24"/>
+          <w:lang w:val="en-US"/>
+        </w:rPr>
+        <w:t xml:space="preserve"> Ohms</w:t>
+      </w:r>
+    </w:p>
+    <w:p>
+      <w:pPr>
+        <w:rPr>
+          <w:sz w:val="24"/>
+          <w:szCs w:val="24"/>
+        </w:rPr>
+      </w:pPr>
+      <w:r>
+        <w:rPr>
+          <w:sz w:val="24"/>
+          <w:szCs w:val="24"/>
+        </w:rPr>
+        <w:t>R_TH = (V_TH – V_L) / (V_L / R_L)</w:t>
+      </w:r>
+    </w:p>
+    <w:p>
+      <w:pPr>
+        <w:rPr>
+          <w:sz w:val="24"/>
+          <w:szCs w:val="24"/>
+        </w:rPr>
+      </w:pPr>
+      <w:r>
+        <w:rPr>
+          <w:sz w:val="24"/>
+          <w:szCs w:val="24"/>
+        </w:rPr>
+        <w:t xml:space="preserve">R_TH = </w:t>
+      </w:r>
+      <w:r>
+        <w:rPr>
+          <w:sz w:val="24"/>
+          <w:szCs w:val="24"/>
+        </w:rPr>
+        <w:t>(5.0</w:t>
+      </w:r>
+      <w:r>
+        <w:rPr>
+          <w:sz w:val="24"/>
+          <w:szCs w:val="24"/>
+        </w:rPr>
+        <w:t>1</w:t>
+      </w:r>
+      <w:r>
+        <w:rPr>
+          <w:sz w:val="24"/>
+          <w:szCs w:val="24"/>
+        </w:rPr>
+        <w:t xml:space="preserve"> – 4.98) / (4.98 / 216)</w:t>
+      </w:r>
+    </w:p>
+    <w:p>
+      <w:pPr>
+        <w:rPr>
+          <w:sz w:val="24"/>
+          <w:szCs w:val="24"/>
+        </w:rPr>
+      </w:pPr>
+      <w:r>
+        <w:rPr>
+          <w:sz w:val="24"/>
+          <w:szCs w:val="24"/>
+        </w:rPr>
+        <w:t xml:space="preserve">R_TH = </w:t>
+      </w:r>
+      <w:r>
+        <w:rPr>
+          <w:sz w:val="24"/>
+          <w:szCs w:val="24"/>
+        </w:rPr>
+        <w:t>1.30</w:t>
+      </w:r>
+      <w:r>
+        <w:rPr>
+          <w:sz w:val="24"/>
+          <w:szCs w:val="24"/>
+        </w:rPr>
+        <w:t xml:space="preserve"> Ohms</w:t>
+      </w:r>
+    </w:p>
+    <w:p>
+      <w:pPr>
+        <w:rPr>
+          <w:sz w:val="24"/>
+          <w:szCs w:val="24"/>
+        </w:rPr>
+      </w:pPr>
+    </w:p>
+    <w:p>
+      <w:pPr>
+        <w:rPr>
+          <w:sz w:val="24"/>
+          <w:szCs w:val="24"/>
+        </w:rPr>
+      </w:pPr>
+      <w:r>
+        <w:rPr>
+          <w:sz w:val="24"/>
+          <w:szCs w:val="24"/>
+        </w:rPr>
+        <w:t>1.2.3.</w:t>
+      </w:r>
+    </w:p>
+    <w:p>
+      <w:pPr>
+        <w:rPr>
+          <w:sz w:val="24"/>
+          <w:szCs w:val="24"/>
+        </w:rPr>
+      </w:pPr>
+      <w:r>
+        <w:rPr>
+          <w:sz w:val="24"/>
+          <w:szCs w:val="24"/>
+        </w:rPr>
+        <w:t>V_TH = 4.99 V</w:t>
+      </w:r>
+    </w:p>
+    <w:p>
+      <w:pPr>
+        <w:rPr>
+          <w:sz w:val="24"/>
+          <w:szCs w:val="24"/>
+          <w:lang w:val="en-US"/>
+        </w:rPr>
+      </w:pPr>
+      <w:r>
+        <w:rPr>
+          <w:sz w:val="24"/>
+          <w:szCs w:val="24"/>
+          <w:lang w:val="en-US"/>
+        </w:rPr>
+        <w:t>V_L = 4.32 V</w:t>
+      </w:r>
+    </w:p>
+    <w:p>
+      <w:pPr>
+        <w:rPr>
+          <w:sz w:val="24"/>
+          <w:szCs w:val="24"/>
+          <w:lang w:val="en-US"/>
+        </w:rPr>
+      </w:pPr>
+      <w:r>
+        <w:rPr>
+          <w:sz w:val="24"/>
+          <w:szCs w:val="24"/>
+          <w:lang w:val="en-US"/>
+        </w:rPr>
+        <w:t>R_</w:t>
+      </w:r>
+      <w:r>
+        <w:rPr>
+          <w:sz w:val="24"/>
+          <w:szCs w:val="24"/>
+          <w:lang w:val="en-US"/>
+        </w:rPr>
+        <w:t>L</w:t>
+      </w:r>
+      <w:r>
+        <w:rPr>
+          <w:sz w:val="24"/>
+          <w:szCs w:val="24"/>
+          <w:lang w:val="en-US"/>
+        </w:rPr>
+        <w:t xml:space="preserve"> = 216 Ohms </w:t>
+      </w:r>
+    </w:p>
+    <w:p>
+      <w:pPr>
+        <w:rPr>
+          <w:sz w:val="24"/>
+          <w:szCs w:val="24"/>
+          <w:lang w:val="en-US"/>
+        </w:rPr>
+      </w:pPr>
+      <w:r>
+        <w:rPr>
+          <w:sz w:val="24"/>
+          <w:szCs w:val="24"/>
+          <w:lang w:val="en-US"/>
+        </w:rPr>
+        <w:t>R_TH = (V_TH – V_L) / (V_L / R_L)</w:t>
+      </w:r>
+    </w:p>
+    <w:p>
+      <w:pPr>
+        <w:rPr>
+          <w:sz w:val="24"/>
+          <w:szCs w:val="24"/>
+          <w:lang w:val="en-US"/>
+        </w:rPr>
+      </w:pPr>
+      <w:r>
+        <w:rPr>
+          <w:sz w:val="24"/>
+          <w:szCs w:val="24"/>
+          <w:lang w:val="en-US"/>
+        </w:rPr>
+        <w:t>R_TH = (4.99 – 4.32) / (4.32 / 216)</w:t>
+      </w:r>
+    </w:p>
+    <w:p>
+      <w:pPr>
+        <w:rPr>
+          <w:sz w:val="24"/>
+          <w:szCs w:val="24"/>
+          <w:lang w:val="en-US"/>
+        </w:rPr>
+      </w:pPr>
+      <w:r>
+        <w:rPr>
+          <w:sz w:val="24"/>
+          <w:szCs w:val="24"/>
+          <w:lang w:val="en-US"/>
+        </w:rPr>
+        <w:t>R_TH = 33.5 Ohms</w:t>
+      </w:r>
+    </w:p>
+    <w:p>
+      <w:pPr>
+        <w:rPr>
+          <w:sz w:val="24"/>
+          <w:szCs w:val="24"/>
+          <w:lang w:val="en-US"/>
+        </w:rPr>
+      </w:pPr>
+    </w:p>
+    <w:p>
+      <w:pPr>
+        <w:rPr>
+          <w:sz w:val="24"/>
+          <w:szCs w:val="24"/>
+          <w:lang w:val="en-US"/>
+        </w:rPr>
+      </w:pPr>
+      <w:r>
+        <w:rPr>
+          <w:b/>
+          <w:bCs/>
+          <w:sz w:val="24"/>
+          <w:szCs w:val="24"/>
+          <w:lang w:val="en-US"/>
+        </w:rPr>
+        <w:lastRenderedPageBreak/>
+        <w:t>1.3</w:t>
+      </w:r>
+    </w:p>
+    <w:p>
+      <w:pPr>
+        <w:rPr>
+          <w:sz w:val="24"/>
+          <w:szCs w:val="24"/>
+          <w:lang w:val="en-US"/>
+        </w:rPr>
+      </w:pPr>
+      <w:r>
+        <w:rPr>
+          <w:sz w:val="24"/>
+          <w:szCs w:val="24"/>
+          <w:lang w:val="en-US"/>
+        </w:rPr>
+        <w:t>1.3.1</w:t>
+      </w:r>
+    </w:p>
+    <w:p>
+      <w:pPr>
+        <w:rPr>
+          <w:sz w:val="24"/>
+          <w:szCs w:val="24"/>
+          <w:lang w:val="en-US"/>
+        </w:rPr>
+      </w:pPr>
+      <w:r>
+        <w:rPr>
+          <w:noProof/>
+          <w:sz w:val="24"/>
+          <w:szCs w:val="24"/>
+          <w:lang w:val="en-US"/>
+        </w:rPr>
+        <w:drawing>
+          <wp:inline distT="0" distB="0" distL="0" distR="0" wp14:anchorId="6242EF5E" wp14:editId="3014876F">
+            <wp:extent cx="5724525" cy="3228975"/>
+            <wp:effectExtent l="0" t="9525" r="0" b="0"/>
+            <wp:docPr id="5" name="Picture 5"/>
+            <wp:cNvGraphicFramePr>
+              <a:graphicFrameLocks xmlns:a="http://schemas.openxmlformats.org/drawingml/2006/main" noChangeAspect="1"/>
+            </wp:cNvGraphicFramePr>
+            <a:graphic xmlns:a="http://schemas.openxmlformats.org/drawingml/2006/main">
+              <a:graphicData uri="http://schemas.openxmlformats.org/drawingml/2006/picture">
+                <pic:pic xmlns:pic="http://schemas.openxmlformats.org/drawingml/2006/picture">
+                  <pic:nvPicPr>
+                    <pic:cNvPr id="0" name="Picture 5"/>
+                    <pic:cNvPicPr>
+                      <a:picLocks noChangeAspect="1" noChangeArrowheads="1"/>
+                    </pic:cNvPicPr>
+                  </pic:nvPicPr>
+                  <pic:blipFill>
+                    <a:blip r:embed="rId8" cstate="print">
+                      <a:extLst>
+                        <a:ext uri="{28A0092B-C50C-407E-A947-70E740481C1C}">
+                          <a14:useLocalDpi xmlns:a14="http://schemas.microsoft.com/office/drawing/2010/main" val="0"/>
+                        </a:ext>
+                      </a:extLst>
+                    </a:blip>
+                    <a:srcRect/>
+                    <a:stretch>
+                      <a:fillRect/>
+                    </a:stretch>
+                  </pic:blipFill>
+                  <pic:spPr bwMode="auto">
+                    <a:xfrm rot="5400000">
+                      <a:off x="0" y="0"/>
+                      <a:ext cx="5724525" cy="3228975"/>
+                    </a:xfrm>
+                    <a:prstGeom prst="rect">
+                      <a:avLst/>
+                    </a:prstGeom>
+                    <a:noFill/>
+                    <a:ln>
+                      <a:noFill/>
+                    </a:ln>
+                  </pic:spPr>
+                </pic:pic>
+              </a:graphicData>
+            </a:graphic>
+          </wp:inline>
+        </w:drawing>
+      </w:r>
+    </w:p>
+    <w:p>
+      <w:pPr>
+        <w:rPr>
+          <w:sz w:val="24"/>
+          <w:szCs w:val="24"/>
+          <w:lang w:val="en-US"/>
+        </w:rPr>
+      </w:pPr>
+      <w:proofErr w:type="gramStart"/>
+      <w:r>
+        <w:rPr>
+          <w:sz w:val="24"/>
+          <w:szCs w:val="24"/>
+          <w:lang w:val="en-US"/>
+        </w:rPr>
+        <w:t>Yes</w:t>
+      </w:r>
+      <w:proofErr w:type="gramEnd"/>
+      <w:r>
+        <w:rPr>
+          <w:sz w:val="24"/>
+          <w:szCs w:val="24"/>
+          <w:lang w:val="en-US"/>
+        </w:rPr>
+        <w:t xml:space="preserve"> the LED shines</w:t>
+      </w:r>
+    </w:p>
+    <w:p>
+      <w:pPr>
+        <w:rPr>
+          <w:sz w:val="24"/>
+          <w:szCs w:val="24"/>
+          <w:lang w:val="en-US"/>
+        </w:rPr>
+      </w:pPr>
+      <w:r>
+        <w:rPr>
+          <w:sz w:val="24"/>
+          <w:szCs w:val="24"/>
+          <w:lang w:val="en-US"/>
+        </w:rPr>
+        <w:t>V_R = 3.01 V</w:t>
+      </w:r>
+    </w:p>
+    <w:p>
+      <w:pPr>
+        <w:rPr>
+          <w:sz w:val="24"/>
+          <w:szCs w:val="24"/>
+          <w:lang w:val="en-US"/>
+        </w:rPr>
+      </w:pPr>
+      <w:r>
+        <w:rPr>
+          <w:sz w:val="24"/>
+          <w:szCs w:val="24"/>
+          <w:lang w:val="en-US"/>
+        </w:rPr>
+        <w:t>V_LED = 1.98 V</w:t>
+      </w:r>
+    </w:p>
+    <w:p>
+      <w:pPr>
+        <w:rPr>
+          <w:sz w:val="24"/>
+          <w:szCs w:val="24"/>
+          <w:lang w:val="en-US"/>
+        </w:rPr>
+      </w:pPr>
+      <w:r>
+        <w:rPr>
+          <w:sz w:val="24"/>
+          <w:szCs w:val="24"/>
+          <w:lang w:val="en-US"/>
+        </w:rPr>
+        <w:t>I_LED = I_R = V_R / R = 3.01 V / 216</w:t>
+      </w:r>
+      <w:r>
+        <w:rPr>
+          <w:sz w:val="24"/>
+          <w:szCs w:val="24"/>
+          <w:lang w:val="en-US"/>
+        </w:rPr>
+        <w:t xml:space="preserve"> </w:t>
+      </w:r>
+      <w:r>
+        <w:rPr>
+          <w:sz w:val="24"/>
+          <w:szCs w:val="24"/>
+          <w:lang w:val="en-US"/>
+        </w:rPr>
+        <w:t xml:space="preserve">Ohms =  </w:t>
+      </w:r>
+      <w:r>
+        <w:rPr>
+          <w:sz w:val="24"/>
+          <w:szCs w:val="24"/>
+          <w:lang w:val="en-US"/>
+        </w:rPr>
+        <w:t>0.0139 A</w:t>
+      </w:r>
+    </w:p>
+    <w:p>
+      <w:pPr>
+        <w:rPr>
+          <w:sz w:val="24"/>
+          <w:szCs w:val="24"/>
+          <w:lang w:val="en-US"/>
+        </w:rPr>
+      </w:pPr>
+      <w:r>
+        <w:rPr>
+          <w:sz w:val="24"/>
+          <w:szCs w:val="24"/>
+          <w:lang w:val="en-US"/>
+        </w:rPr>
+        <w:t>P_LED = V_LED * I_LE</w:t>
+      </w:r>
+      <w:r>
+        <w:rPr>
+          <w:sz w:val="24"/>
+          <w:szCs w:val="24"/>
+          <w:lang w:val="en-US"/>
+        </w:rPr>
+        <w:t>D = 1.98 V * 0.0139 A = 0.0275 W</w:t>
+      </w:r>
+    </w:p>
+    <w:p>
+      <w:pPr>
+        <w:rPr>
+          <w:sz w:val="24"/>
+          <w:szCs w:val="24"/>
+          <w:lang w:val="en-US"/>
+        </w:rPr>
+      </w:pPr>
+    </w:p>
+    <w:p>
+      <w:pPr>
+        <w:rPr>
+          <w:b/>
+          <w:bCs/>
+          <w:sz w:val="24"/>
+          <w:szCs w:val="24"/>
+          <w:lang w:val="en-US"/>
+        </w:rPr>
+      </w:pPr>
+      <w:r>
+        <w:rPr>
+          <w:b/>
+          <w:bCs/>
+          <w:sz w:val="24"/>
+          <w:szCs w:val="24"/>
+          <w:lang w:val="en-US"/>
+        </w:rPr>
+        <w:t>1.3.2</w:t>
+      </w:r>
+    </w:p>
+    <w:p>
+      <w:pPr>
+        <w:rPr>
+          <w:sz w:val="24"/>
+          <w:szCs w:val="24"/>
+          <w:lang w:val="en-US"/>
+        </w:rPr>
+      </w:pPr>
+      <w:r>
+        <w:rPr>
+          <w:noProof/>
+          <w:sz w:val="24"/>
+          <w:szCs w:val="24"/>
+          <w:lang w:val="en-US"/>
+        </w:rPr>
+        <w:lastRenderedPageBreak/>
+        <w:drawing>
+          <wp:inline distT="0" distB="0" distL="0" distR="0" wp14:anchorId="51DBA514" wp14:editId="35985A06">
+            <wp:extent cx="5724525" cy="3228975"/>
+            <wp:effectExtent l="0" t="9525" r="0" b="0"/>
+            <wp:docPr id="6" name="Picture 6"/>
+            <wp:cNvGraphicFramePr>
+              <a:graphicFrameLocks xmlns:a="http://schemas.openxmlformats.org/drawingml/2006/main" noChangeAspect="1"/>
+            </wp:cNvGraphicFramePr>
+            <a:graphic xmlns:a="http://schemas.openxmlformats.org/drawingml/2006/main">
+              <a:graphicData uri="http://schemas.openxmlformats.org/drawingml/2006/picture">
+                <pic:pic xmlns:pic="http://schemas.openxmlformats.org/drawingml/2006/picture">
+                  <pic:nvPicPr>
+                    <pic:cNvPr id="0" name="Picture 6"/>
+                    <pic:cNvPicPr>
+                      <a:picLocks noChangeAspect="1" noChangeArrowheads="1"/>
+                    </pic:cNvPicPr>
+                  </pic:nvPicPr>
+                  <pic:blipFill>
+                    <a:blip r:embed="rId9" cstate="print">
+                      <a:extLst>
+                        <a:ext uri="{28A0092B-C50C-407E-A947-70E740481C1C}">
+                          <a14:useLocalDpi xmlns:a14="http://schemas.microsoft.com/office/drawing/2010/main" val="0"/>
+                        </a:ext>
+                      </a:extLst>
+                    </a:blip>
+                    <a:srcRect/>
+                    <a:stretch>
+                      <a:fillRect/>
+                    </a:stretch>
+                  </pic:blipFill>
+                  <pic:spPr bwMode="auto">
+                    <a:xfrm rot="5400000">
+                      <a:off x="0" y="0"/>
+                      <a:ext cx="5724525" cy="3228975"/>
+                    </a:xfrm>
+                    <a:prstGeom prst="rect">
+                      <a:avLst/>
+                    </a:prstGeom>
+                    <a:noFill/>
+                    <a:ln>
+                      <a:noFill/>
+                    </a:ln>
+                  </pic:spPr>
+                </pic:pic>
+              </a:graphicData>
+            </a:graphic>
+          </wp:inline>
+        </w:drawing>
+      </w:r>
+    </w:p>
+    <w:p>
+      <w:pPr>
+        <w:rPr>
+          <w:sz w:val="24"/>
+          <w:szCs w:val="24"/>
+          <w:lang w:val="en-US"/>
+        </w:rPr>
+      </w:pPr>
+      <w:proofErr w:type="gramStart"/>
+      <w:r>
+        <w:rPr>
+          <w:sz w:val="24"/>
+          <w:szCs w:val="24"/>
+          <w:lang w:val="en-US"/>
+        </w:rPr>
+        <w:t>Yes</w:t>
+      </w:r>
+      <w:proofErr w:type="gramEnd"/>
+      <w:r>
+        <w:rPr>
+          <w:sz w:val="24"/>
+          <w:szCs w:val="24"/>
+          <w:lang w:val="en-US"/>
+        </w:rPr>
+        <w:t xml:space="preserve"> the LED shines</w:t>
+      </w:r>
+    </w:p>
+    <w:p>
+      <w:pPr>
+        <w:rPr>
+          <w:sz w:val="24"/>
+          <w:szCs w:val="24"/>
+          <w:lang w:val="en-US"/>
+        </w:rPr>
+      </w:pPr>
+      <w:r>
+        <w:rPr>
+          <w:sz w:val="24"/>
+          <w:szCs w:val="24"/>
+          <w:lang w:val="en-US"/>
+        </w:rPr>
+        <w:t>V_R = 2.29 V</w:t>
+      </w:r>
+    </w:p>
+    <w:p>
+      <w:pPr>
+        <w:rPr>
+          <w:sz w:val="24"/>
+          <w:szCs w:val="24"/>
+          <w:lang w:val="en-US"/>
+        </w:rPr>
+      </w:pPr>
+      <w:r>
+        <w:rPr>
+          <w:sz w:val="24"/>
+          <w:szCs w:val="24"/>
+          <w:lang w:val="en-US"/>
+        </w:rPr>
+        <w:t>V_LED = 2.69 V</w:t>
+      </w:r>
+    </w:p>
+    <w:p>
+      <w:pPr>
+        <w:rPr>
+          <w:sz w:val="24"/>
+          <w:szCs w:val="24"/>
+          <w:lang w:val="en-US"/>
+        </w:rPr>
+      </w:pPr>
+      <w:r>
+        <w:rPr>
+          <w:sz w:val="24"/>
+          <w:szCs w:val="24"/>
+          <w:lang w:val="en-US"/>
+        </w:rPr>
+        <w:t>I_LED = 2.29 V / 216 Ohms = 0.0106 A</w:t>
+      </w:r>
+    </w:p>
+    <w:p>
+      <w:pPr>
+        <w:rPr>
+          <w:sz w:val="24"/>
+          <w:szCs w:val="24"/>
+          <w:lang w:val="en-US"/>
+        </w:rPr>
+      </w:pPr>
+      <w:r>
+        <w:rPr>
+          <w:sz w:val="24"/>
+          <w:szCs w:val="24"/>
+          <w:lang w:val="en-US"/>
+        </w:rPr>
+        <w:t>P_LED = 2.69 V * 0.0106 A = 0.0285 W</w:t>
+      </w:r>
+    </w:p>
+    <w:p>
+      <w:pPr>
+        <w:rPr>
+          <w:sz w:val="24"/>
+          <w:szCs w:val="24"/>
+          <w:lang w:val="en-US"/>
+        </w:rPr>
+      </w:pPr>
+    </w:p>
+    <w:p>
+      <w:pPr>
+        <w:rPr>
+          <w:b/>
+          <w:bCs/>
+          <w:sz w:val="24"/>
+          <w:szCs w:val="24"/>
+          <w:lang w:val="en-US"/>
+        </w:rPr>
+      </w:pPr>
+      <w:r>
+        <w:rPr>
+          <w:b/>
+          <w:bCs/>
+          <w:sz w:val="24"/>
+          <w:szCs w:val="24"/>
+          <w:lang w:val="en-US"/>
+        </w:rPr>
+        <w:t>1.3.3.</w:t>
+      </w:r>
+    </w:p>
+    <w:p>
+      <w:pPr>
+        <w:rPr>
+          <w:sz w:val="24"/>
+          <w:szCs w:val="24"/>
+          <w:lang w:val="en-US"/>
+        </w:rPr>
+      </w:pPr>
+      <w:r>
+        <w:rPr>
+          <w:noProof/>
+          <w:sz w:val="24"/>
+          <w:szCs w:val="24"/>
+          <w:lang w:val="en-US"/>
+        </w:rPr>
+        <w:lastRenderedPageBreak/>
+        <w:drawing>
+          <wp:inline distT="0" distB="0" distL="0" distR="0" wp14:anchorId="36549169" wp14:editId="1FA9166C">
+            <wp:extent cx="5724525" cy="3228975"/>
+            <wp:effectExtent l="0" t="9525" r="0" b="0"/>
+            <wp:docPr id="7" name="Picture 7"/>
+            <wp:cNvGraphicFramePr>
+              <a:graphicFrameLocks xmlns:a="http://schemas.openxmlformats.org/drawingml/2006/main" noChangeAspect="1"/>
+            </wp:cNvGraphicFramePr>
+            <a:graphic xmlns:a="http://schemas.openxmlformats.org/drawingml/2006/main">
+              <a:graphicData uri="http://schemas.openxmlformats.org/drawingml/2006/picture">
+                <pic:pic xmlns:pic="http://schemas.openxmlformats.org/drawingml/2006/picture">
+                  <pic:nvPicPr>
+                    <pic:cNvPr id="0" name="Picture 7"/>
+                    <pic:cNvPicPr>
+                      <a:picLocks noChangeAspect="1" noChangeArrowheads="1"/>
+                    </pic:cNvPicPr>
+                  </pic:nvPicPr>
+                  <pic:blipFill>
+                    <a:blip r:embed="rId10" cstate="print">
+                      <a:extLst>
+                        <a:ext uri="{28A0092B-C50C-407E-A947-70E740481C1C}">
+                          <a14:useLocalDpi xmlns:a14="http://schemas.microsoft.com/office/drawing/2010/main" val="0"/>
+                        </a:ext>
+                      </a:extLst>
+                    </a:blip>
+                    <a:srcRect/>
+                    <a:stretch>
+                      <a:fillRect/>
+                    </a:stretch>
+                  </pic:blipFill>
+                  <pic:spPr bwMode="auto">
+                    <a:xfrm rot="5400000">
+                      <a:off x="0" y="0"/>
+                      <a:ext cx="5724525" cy="3228975"/>
+                    </a:xfrm>
+                    <a:prstGeom prst="rect">
+                      <a:avLst/>
+                    </a:prstGeom>
+                    <a:noFill/>
+                    <a:ln>
+                      <a:noFill/>
+                    </a:ln>
+                  </pic:spPr>
+                </pic:pic>
+              </a:graphicData>
+            </a:graphic>
+          </wp:inline>
+        </w:drawing>
+      </w:r>
+    </w:p>
+    <w:p>
+      <w:pPr>
+        <w:rPr>
+          <w:sz w:val="24"/>
+          <w:szCs w:val="24"/>
+          <w:lang w:val="en-US"/>
+        </w:rPr>
+      </w:pPr>
+      <w:r>
+        <w:rPr>
+          <w:sz w:val="24"/>
+          <w:szCs w:val="24"/>
+          <w:lang w:val="en-US"/>
+        </w:rPr>
+        <w:t xml:space="preserve">It seems like the yellow LED only shines, but the blue one is in reality shining very softly, since it still has </w:t>
+      </w:r>
+      <w:r>
+        <w:rPr>
+          <w:sz w:val="24"/>
+          <w:szCs w:val="24"/>
+          <w:lang w:val="en-US"/>
+        </w:rPr>
+        <w:t>some</w:t>
+      </w:r>
+      <w:r>
+        <w:rPr>
+          <w:sz w:val="24"/>
+          <w:szCs w:val="24"/>
+          <w:lang w:val="en-US"/>
+        </w:rPr>
+        <w:t xml:space="preserve"> current </w:t>
+      </w:r>
+      <w:r>
+        <w:rPr>
+          <w:sz w:val="24"/>
+          <w:szCs w:val="24"/>
+          <w:lang w:val="en-US"/>
+        </w:rPr>
+        <w:t xml:space="preserve">flowing </w:t>
+      </w:r>
+      <w:r>
+        <w:rPr>
+          <w:sz w:val="24"/>
+          <w:szCs w:val="24"/>
+          <w:lang w:val="en-US"/>
+        </w:rPr>
+        <w:t>through it.</w:t>
+      </w:r>
+    </w:p>
+    <w:p>
+      <w:pPr>
+        <w:rPr>
+          <w:sz w:val="24"/>
+          <w:szCs w:val="24"/>
+          <w:lang w:val="en-US"/>
+        </w:rPr>
+      </w:pPr>
+    </w:p>
+    <w:p>
+      <w:pPr>
+        <w:rPr>
+          <w:b/>
+          <w:bCs/>
+          <w:sz w:val="24"/>
+          <w:szCs w:val="24"/>
+          <w:lang w:val="en-US"/>
+        </w:rPr>
+      </w:pPr>
+      <w:r>
+        <w:rPr>
+          <w:b/>
+          <w:bCs/>
+          <w:sz w:val="24"/>
+          <w:szCs w:val="24"/>
+          <w:lang w:val="en-US"/>
+        </w:rPr>
+        <w:t>1.3.4.</w:t>
+      </w:r>
+    </w:p>
+    <w:p>
+      <w:pPr>
+        <w:rPr>
+          <w:sz w:val="24"/>
+          <w:szCs w:val="24"/>
+          <w:lang w:val="en-US"/>
+        </w:rPr>
+      </w:pPr>
+      <w:r>
+        <w:rPr>
+          <w:noProof/>
+          <w:sz w:val="24"/>
+          <w:szCs w:val="24"/>
+          <w:lang w:val="en-US"/>
+        </w:rPr>
+        <w:lastRenderedPageBreak/>
+        <w:drawing>
+          <wp:inline distT="0" distB="0" distL="0" distR="0" wp14:anchorId="7E935917" wp14:editId="45BFA4A7">
+            <wp:extent cx="5724525" cy="3228975"/>
+            <wp:effectExtent l="0" t="9525" r="0" b="0"/>
+            <wp:docPr id="8" name="Picture 8"/>
+            <wp:cNvGraphicFramePr>
+              <a:graphicFrameLocks xmlns:a="http://schemas.openxmlformats.org/drawingml/2006/main" noChangeAspect="1"/>
+            </wp:cNvGraphicFramePr>
+            <a:graphic xmlns:a="http://schemas.openxmlformats.org/drawingml/2006/main">
+              <a:graphicData uri="http://schemas.openxmlformats.org/drawingml/2006/picture">
+                <pic:pic xmlns:pic="http://schemas.openxmlformats.org/drawingml/2006/picture">
+                  <pic:nvPicPr>
+                    <pic:cNvPr id="0" name="Picture 8"/>
+                    <pic:cNvPicPr>
+                      <a:picLocks noChangeAspect="1" noChangeArrowheads="1"/>
+                    </pic:cNvPicPr>
+                  </pic:nvPicPr>
+                  <pic:blipFill>
+                    <a:blip r:embed="rId11" cstate="print">
+                      <a:extLst>
+                        <a:ext uri="{28A0092B-C50C-407E-A947-70E740481C1C}">
+                          <a14:useLocalDpi xmlns:a14="http://schemas.microsoft.com/office/drawing/2010/main" val="0"/>
+                        </a:ext>
+                      </a:extLst>
+                    </a:blip>
+                    <a:srcRect/>
+                    <a:stretch>
+                      <a:fillRect/>
+                    </a:stretch>
+                  </pic:blipFill>
+                  <pic:spPr bwMode="auto">
+                    <a:xfrm rot="5400000">
+                      <a:off x="0" y="0"/>
+                      <a:ext cx="5724525" cy="3228975"/>
+                    </a:xfrm>
+                    <a:prstGeom prst="rect">
+                      <a:avLst/>
+                    </a:prstGeom>
+                    <a:noFill/>
+                    <a:ln>
+                      <a:noFill/>
+                    </a:ln>
+                  </pic:spPr>
+                </pic:pic>
+              </a:graphicData>
+            </a:graphic>
+          </wp:inline>
+        </w:drawing>
+      </w:r>
+    </w:p>
+    <w:p>
+      <w:pPr>
+        <w:rPr>
+          <w:sz w:val="24"/>
+          <w:szCs w:val="24"/>
+          <w:lang w:val="en-US"/>
+        </w:rPr>
+      </w:pPr>
+      <w:r>
+        <w:rPr>
+          <w:sz w:val="24"/>
+          <w:szCs w:val="24"/>
+          <w:lang w:val="en-US"/>
+        </w:rPr>
+        <w:t>Both LEDs shine. This is because the amount of current going through them is equal since they are in series. This is according to KCL, since there is no other node at which the current can go.</w:t>
+      </w:r>
+    </w:p>
+    <w:p>
+      <w:pPr>
+        <w:rPr>
+          <w:sz w:val="24"/>
+          <w:szCs w:val="24"/>
+          <w:lang w:val="en-US"/>
+        </w:rPr>
+      </w:pPr>
+      <w:r>
+        <w:rPr>
+          <w:sz w:val="24"/>
+          <w:szCs w:val="24"/>
+          <w:lang w:val="en-US"/>
+        </w:rPr>
+        <w:t xml:space="preserve"> </w:t>
+      </w:r>
+    </w:p>
+    <w:p>
+      <w:pPr>
+        <w:rPr>
+          <w:sz w:val="24"/>
+          <w:szCs w:val="24"/>
+          <w:lang w:val="en-US"/>
+        </w:rPr>
+      </w:pPr>
+      <w:r>
+        <w:rPr>
+          <w:sz w:val="24"/>
+          <w:szCs w:val="24"/>
+          <w:lang w:val="en-US"/>
+        </w:rPr>
+        <w:br w:type="page"/>
+      </w:r>
+    </w:p>
+    <w:p>
+      <w:pPr>
+        <w:rPr>
+          <w:b/>
+          <w:bCs/>
+          <w:sz w:val="36"/>
+          <w:szCs w:val="36"/>
+          <w:lang w:val="en-US"/>
+        </w:rPr>
+      </w:pPr>
+      <w:r>
+        <w:rPr>
+          <w:b/>
+          <w:bCs/>
+          <w:sz w:val="36"/>
+          <w:szCs w:val="36"/>
+          <w:lang w:val="en-US"/>
+        </w:rPr>
+        <w:lastRenderedPageBreak/>
+        <w:t>LAB 2</w:t>
+      </w:r>
+    </w:p>
+    <w:p>
+      <w:pPr>
+        <w:rPr>
+          <w:b/>
+          <w:bCs/>
+          <w:sz w:val="24"/>
+          <w:szCs w:val="24"/>
           <w:lang w:val="pt-PT"/>
         </w:rPr>
       </w:pPr>
-    </w:p>
-    <w:p>
-      <w:pPr>
-        <w:rPr>
+      <w:r>
+        <w:rPr>
+          <w:b/>
+          <w:bCs/>
           <w:sz w:val="24"/>
           <w:szCs w:val="24"/>
           <w:lang w:val="pt-PT"/>
         </w:rPr>
-      </w:pPr>
-      <w:r>
+        <w:t>2.1.</w:t>
+      </w:r>
+    </w:p>
+    <w:p>
+      <w:pPr>
         <w:rPr>
           <w:sz w:val="24"/>
           <w:szCs w:val="24"/>
           <w:lang w:val="pt-PT"/>
         </w:rPr>
-        <w:t>1.2</w:t>
-      </w:r>
-      <w:r>
+      </w:pPr>
+      <w:r>
+        <w:rPr>
+          <w:noProof/>
+        </w:rPr>
+        <w:drawing>
+          <wp:inline distT="0" distB="0" distL="0" distR="0" wp14:anchorId="2005F200" wp14:editId="0E61F4B0">
+            <wp:extent cx="4705350" cy="3162270"/>
+            <wp:effectExtent l="0" t="0" r="0" b="635"/>
+            <wp:docPr id="1" name="Picture 1" descr="A picture containing text, shelf, different&#10;&#10;Description automatically generated"/>
+            <wp:cNvGraphicFramePr>
+              <a:graphicFrameLocks xmlns:a="http://schemas.openxmlformats.org/drawingml/2006/main" noChangeAspect="1"/>
+            </wp:cNvGraphicFramePr>
+            <a:graphic xmlns:a="http://schemas.openxmlformats.org/drawingml/2006/main">
+              <a:graphicData uri="http://schemas.openxmlformats.org/drawingml/2006/picture">
+                <pic:pic xmlns:pic="http://schemas.openxmlformats.org/drawingml/2006/picture">
+                  <pic:nvPicPr>
+                    <pic:cNvPr id="1" name="Picture 1" descr="A picture containing text, shelf, different&#10;&#10;Description automatically generated"/>
+                    <pic:cNvPicPr/>
+                  </pic:nvPicPr>
+                  <pic:blipFill>
+                    <a:blip r:embed="rId12"/>
+                    <a:stretch>
+                      <a:fillRect/>
+                    </a:stretch>
+                  </pic:blipFill>
+                  <pic:spPr>
+                    <a:xfrm>
+                      <a:off x="0" y="0"/>
+                      <a:ext cx="4710547" cy="3165763"/>
+                    </a:xfrm>
+                    <a:prstGeom prst="rect">
+                      <a:avLst/>
+                    </a:prstGeom>
+                  </pic:spPr>
+                </pic:pic>
+              </a:graphicData>
+            </a:graphic>
+          </wp:inline>
+        </w:drawing>
+      </w:r>
+    </w:p>
+    <w:p>
+      <w:pPr>
         <w:rPr>
           <w:sz w:val="24"/>
           <w:szCs w:val="24"/>
           <w:lang w:val="pt-PT"/>
         </w:rPr>
-        <w:t>.2</w:t>
-      </w:r>
-    </w:p>
-    <w:p>
-      <w:pPr>
-        <w:rPr>
+      </w:pPr>
+      <w:r>
+        <w:rPr>
+          <w:noProof/>
           <w:sz w:val="24"/>
           <w:szCs w:val="24"/>
           <w:lang w:val="pt-PT"/>
         </w:rPr>
-      </w:pPr>
-      <w:r>
-        <w:rPr>
-          <w:sz w:val="24"/>
-          <w:szCs w:val="24"/>
-        </w:rPr>
-        <w:t>V</w:t>
-      </w:r>
-      <w:r>
-        <w:rPr>
-          <w:sz w:val="24"/>
-          <w:szCs w:val="24"/>
-        </w:rPr>
-        <w:t>_TH</w:t>
-      </w:r>
-      <w:r>
-        <w:rPr>
-          <w:sz w:val="24"/>
-          <w:szCs w:val="24"/>
-        </w:rPr>
-        <w:t xml:space="preserve"> = 5.0</w:t>
-      </w:r>
-      <w:r>
-        <w:rPr>
-          <w:sz w:val="24"/>
-          <w:szCs w:val="24"/>
-        </w:rPr>
-        <w:t>1</w:t>
-      </w:r>
-      <w:r>
-        <w:rPr>
-          <w:sz w:val="24"/>
-          <w:szCs w:val="24"/>
-        </w:rPr>
-        <w:t xml:space="preserve"> V</w:t>
-      </w:r>
-      <w:r>
+        <w:drawing>
+          <wp:inline distT="0" distB="0" distL="0" distR="0" wp14:anchorId="13D98E2A" wp14:editId="7F0BB554">
+            <wp:extent cx="3086100" cy="3228975"/>
+            <wp:effectExtent l="4762" t="0" r="4763" b="4762"/>
+            <wp:docPr id="9" name="Picture 9"/>
+            <wp:cNvGraphicFramePr>
+              <a:graphicFrameLocks xmlns:a="http://schemas.openxmlformats.org/drawingml/2006/main" noChangeAspect="1"/>
+            </wp:cNvGraphicFramePr>
+            <a:graphic xmlns:a="http://schemas.openxmlformats.org/drawingml/2006/main">
+              <a:graphicData uri="http://schemas.openxmlformats.org/drawingml/2006/picture">
+                <pic:pic xmlns:pic="http://schemas.openxmlformats.org/drawingml/2006/picture">
+                  <pic:nvPicPr>
+                    <pic:cNvPr id="0" name="Picture 9"/>
+                    <pic:cNvPicPr>
+                      <a:picLocks noChangeAspect="1" noChangeArrowheads="1"/>
+                    </pic:cNvPicPr>
+                  </pic:nvPicPr>
+                  <pic:blipFill rotWithShape="1">
+                    <a:blip r:embed="rId13" cstate="print">
+                      <a:extLst>
+                        <a:ext uri="{28A0092B-C50C-407E-A947-70E740481C1C}">
+                          <a14:useLocalDpi xmlns:a14="http://schemas.microsoft.com/office/drawing/2010/main" val="0"/>
+                        </a:ext>
+                      </a:extLst>
+                    </a:blip>
+                    <a:srcRect l="10150" r="35940"/>
+                    <a:stretch/>
+                  </pic:blipFill>
+                  <pic:spPr bwMode="auto">
+                    <a:xfrm rot="5400000">
+                      <a:off x="0" y="0"/>
+                      <a:ext cx="3086100" cy="3228975"/>
+                    </a:xfrm>
+                    <a:prstGeom prst="rect">
+                      <a:avLst/>
+                    </a:prstGeom>
+                    <a:noFill/>
+                    <a:ln>
+                      <a:noFill/>
+                    </a:ln>
+                    <a:extLst>
+                      <a:ext uri="{53640926-AAD7-44D8-BBD7-CCE9431645EC}">
+                        <a14:shadowObscured xmlns:a14="http://schemas.microsoft.com/office/drawing/2010/main"/>
+                      </a:ext>
+                    </a:extLst>
+                  </pic:spPr>
+                </pic:pic>
+              </a:graphicData>
+            </a:graphic>
+          </wp:inline>
+        </w:drawing>
+      </w:r>
+    </w:p>
+    <w:p>
+      <w:pPr>
         <w:rPr>
           <w:sz w:val="24"/>
           <w:szCs w:val="24"/>
           <w:lang w:val="pt-PT"/>
         </w:rPr>
+      </w:pPr>
+      <w:r>
+        <w:rPr>
+          <w:noProof/>
+          <w:sz w:val="24"/>
+          <w:szCs w:val="24"/>
+          <w:lang w:val="pt-PT"/>
+        </w:rPr>
+        <w:lastRenderedPageBreak/>
+        <w:drawing>
+          <wp:inline distT="0" distB="0" distL="0" distR="0" wp14:anchorId="2C4E6873" wp14:editId="63C5842C">
+            <wp:extent cx="5731510" cy="2970484"/>
+            <wp:effectExtent l="0" t="0" r="2540" b="1905"/>
+            <wp:docPr id="10" name="Picture 10"/>
+            <wp:cNvGraphicFramePr>
+              <a:graphicFrameLocks xmlns:a="http://schemas.openxmlformats.org/drawingml/2006/main" noChangeAspect="1"/>
+            </wp:cNvGraphicFramePr>
+            <a:graphic xmlns:a="http://schemas.openxmlformats.org/drawingml/2006/main">
+              <a:graphicData uri="http://schemas.openxmlformats.org/drawingml/2006/picture">
+                <pic:pic xmlns:pic="http://schemas.openxmlformats.org/drawingml/2006/picture">
+                  <pic:nvPicPr>
+                    <pic:cNvPr id="0" name="Picture 10"/>
+                    <pic:cNvPicPr>
+                      <a:picLocks noChangeAspect="1" noChangeArrowheads="1"/>
+                    </pic:cNvPicPr>
+                  </pic:nvPicPr>
+                  <pic:blipFill>
+                    <a:blip r:embed="rId14" cstate="print">
+                      <a:extLst>
+                        <a:ext uri="{28A0092B-C50C-407E-A947-70E740481C1C}">
+                          <a14:useLocalDpi xmlns:a14="http://schemas.microsoft.com/office/drawing/2010/main" val="0"/>
+                        </a:ext>
+                      </a:extLst>
+                    </a:blip>
+                    <a:srcRect/>
+                    <a:stretch>
+                      <a:fillRect/>
+                    </a:stretch>
+                  </pic:blipFill>
+                  <pic:spPr bwMode="auto">
+                    <a:xfrm>
+                      <a:off x="0" y="0"/>
+                      <a:ext cx="5731510" cy="2970484"/>
+                    </a:xfrm>
+                    <a:prstGeom prst="rect">
+                      <a:avLst/>
+                    </a:prstGeom>
+                    <a:noFill/>
+                    <a:ln>
+                      <a:noFill/>
+                    </a:ln>
+                  </pic:spPr>
+                </pic:pic>
+              </a:graphicData>
+            </a:graphic>
+          </wp:inline>
+        </w:drawing>
+      </w:r>
+    </w:p>
+    <w:p>
+      <w:pPr>
+        <w:rPr>
+          <w:sz w:val="24"/>
+          <w:szCs w:val="24"/>
+          <w:lang w:val="en-US"/>
+        </w:rPr>
+      </w:pPr>
+      <w:r>
+        <w:rPr>
+          <w:sz w:val="24"/>
+          <w:szCs w:val="24"/>
+          <w:lang w:val="en-US"/>
+        </w:rPr>
+        <w:t>Calculated:</w:t>
+      </w:r>
+    </w:p>
+    <w:p>
+      <w:pPr>
+        <w:rPr>
+          <w:sz w:val="24"/>
+          <w:szCs w:val="24"/>
+          <w:lang w:val="en-US"/>
+        </w:rPr>
+      </w:pPr>
+      <w:r>
+        <w:rPr>
+          <w:sz w:val="24"/>
+          <w:szCs w:val="24"/>
+          <w:lang w:val="en-US"/>
+        </w:rPr>
+        <w:t xml:space="preserve">Tau = </w:t>
+      </w:r>
+      <w:r>
+        <w:rPr>
+          <w:sz w:val="24"/>
+          <w:szCs w:val="24"/>
+          <w:lang w:val="en-US"/>
+        </w:rPr>
+        <w:t>T</w:t>
+      </w:r>
+    </w:p>
+    <w:p>
+      <w:pPr>
+        <w:rPr>
+          <w:sz w:val="24"/>
+          <w:szCs w:val="24"/>
+          <w:lang w:val="en-US"/>
+        </w:rPr>
+      </w:pPr>
+      <w:r>
+        <w:rPr>
+          <w:sz w:val="24"/>
+          <w:szCs w:val="24"/>
+          <w:lang w:val="en-US"/>
+        </w:rPr>
+        <w:t xml:space="preserve">T = </w:t>
+      </w:r>
+      <w:r>
+        <w:rPr>
+          <w:sz w:val="24"/>
+          <w:szCs w:val="24"/>
+          <w:lang w:val="en-US"/>
+        </w:rPr>
+        <w:t>L/R</w:t>
+      </w:r>
+      <w:r>
+        <w:rPr>
+          <w:sz w:val="24"/>
+          <w:szCs w:val="24"/>
+          <w:lang w:val="en-US"/>
+        </w:rPr>
         <w:t xml:space="preserve"> </w:t>
       </w:r>
     </w:p>
@@ -1378,6 +3092,74 @@
         <w:rPr>
           <w:sz w:val="24"/>
           <w:szCs w:val="24"/>
+          <w:lang w:val="en-US"/>
+        </w:rPr>
+      </w:pPr>
+      <w:r>
+        <w:rPr>
+          <w:sz w:val="24"/>
+          <w:szCs w:val="24"/>
+          <w:lang w:val="en-US"/>
+        </w:rPr>
+        <w:t xml:space="preserve">T </w:t>
+      </w:r>
+      <w:r>
+        <w:rPr>
+          <w:sz w:val="24"/>
+          <w:szCs w:val="24"/>
+          <w:lang w:val="en-US"/>
+        </w:rPr>
+        <w:t>= 10mH / 1kOhms = 10 microseconds</w:t>
+      </w:r>
+    </w:p>
+    <w:p>
+      <w:pPr>
+        <w:rPr>
+          <w:sz w:val="24"/>
+          <w:szCs w:val="24"/>
+          <w:lang w:val="en-US"/>
+        </w:rPr>
+      </w:pPr>
+    </w:p>
+    <w:p>
+      <w:pPr>
+        <w:rPr>
+          <w:sz w:val="24"/>
+          <w:szCs w:val="24"/>
+          <w:lang w:val="en-US"/>
+        </w:rPr>
+      </w:pPr>
+      <w:r>
+        <w:rPr>
+          <w:sz w:val="24"/>
+          <w:szCs w:val="24"/>
+          <w:lang w:val="en-US"/>
+        </w:rPr>
+        <w:t>Measured:</w:t>
+      </w:r>
+    </w:p>
+    <w:p>
+      <w:pPr>
+        <w:rPr>
+          <w:sz w:val="24"/>
+          <w:szCs w:val="24"/>
+          <w:lang w:val="en-US"/>
+        </w:rPr>
+      </w:pPr>
+      <w:r>
+        <w:rPr>
+          <w:sz w:val="24"/>
+          <w:szCs w:val="24"/>
+          <w:lang w:val="en-US"/>
+        </w:rPr>
+        <w:t>V = V_0 * e^-(t/RC)</w:t>
+      </w:r>
+    </w:p>
+    <w:p>
+      <w:pPr>
+        <w:rPr>
+          <w:sz w:val="24"/>
+          <w:szCs w:val="24"/>
           <w:lang w:val="pt-PT"/>
         </w:rPr>
       </w:pPr>
@@ -1387,714 +3169,188 @@
           <w:szCs w:val="24"/>
           <w:lang w:val="pt-PT"/>
         </w:rPr>
-        <w:t>V_L</w:t>
-      </w:r>
-      <w:r>
+        <w:t>V = V_0 * e^(-t/T)</w:t>
+      </w:r>
+    </w:p>
+    <w:p>
+      <w:pPr>
         <w:rPr>
           <w:sz w:val="24"/>
           <w:szCs w:val="24"/>
           <w:lang w:val="pt-PT"/>
         </w:rPr>
+      </w:pPr>
+      <w:r>
+        <w:rPr>
+          <w:sz w:val="24"/>
+          <w:szCs w:val="24"/>
+          <w:lang w:val="pt-PT"/>
+        </w:rPr>
+        <w:t>1 = 2.33 * e^-(8 / T)</w:t>
+      </w:r>
+    </w:p>
+    <w:p>
+      <w:pPr>
+        <w:rPr>
+          <w:sz w:val="24"/>
+          <w:szCs w:val="24"/>
+          <w:lang w:val="pt-PT"/>
+        </w:rPr>
+      </w:pPr>
+      <w:r>
+        <w:rPr>
+          <w:sz w:val="24"/>
+          <w:szCs w:val="24"/>
+          <w:lang w:val="pt-PT"/>
+        </w:rPr>
+        <w:t>1 / 2.33 = e^-(8 / T)</w:t>
+      </w:r>
+    </w:p>
+    <w:p>
+      <w:pPr>
+        <w:rPr>
+          <w:sz w:val="24"/>
+          <w:szCs w:val="24"/>
+          <w:lang w:val="pt-PT"/>
+        </w:rPr>
+      </w:pPr>
+      <w:r>
+        <w:rPr>
+          <w:sz w:val="24"/>
+          <w:szCs w:val="24"/>
+          <w:lang w:val="pt-PT"/>
+        </w:rPr>
+        <w:t>ln(1 / 2.33) = -(8 / T) * ln(e)</w:t>
+      </w:r>
+    </w:p>
+    <w:p>
+      <w:pPr>
+        <w:rPr>
+          <w:sz w:val="24"/>
+          <w:szCs w:val="24"/>
+          <w:lang w:val="en-US"/>
+        </w:rPr>
+      </w:pPr>
+      <w:r>
+        <w:rPr>
+          <w:sz w:val="24"/>
+          <w:szCs w:val="24"/>
+          <w:lang w:val="en-US"/>
+        </w:rPr>
+        <w:t>-0.845</w:t>
+      </w:r>
+      <w:r>
+        <w:rPr>
+          <w:sz w:val="24"/>
+          <w:szCs w:val="24"/>
+          <w:lang w:val="en-US"/>
+        </w:rPr>
         <w:t xml:space="preserve"> = </w:t>
       </w:r>
       <w:r>
         <w:rPr>
           <w:sz w:val="24"/>
           <w:szCs w:val="24"/>
-          <w:lang w:val="pt-PT"/>
-        </w:rPr>
-        <w:t>4.9</w:t>
-      </w:r>
-      <w:r>
-        <w:rPr>
-          <w:sz w:val="24"/>
-          <w:szCs w:val="24"/>
-          <w:lang w:val="pt-PT"/>
-        </w:rPr>
-        <w:t>8</w:t>
-      </w:r>
-      <w:r>
-        <w:rPr>
-          <w:sz w:val="24"/>
-          <w:szCs w:val="24"/>
-          <w:lang w:val="pt-PT"/>
-        </w:rPr>
-        <w:t xml:space="preserve"> </w:t>
-      </w:r>
-      <w:r>
-        <w:rPr>
-          <w:sz w:val="24"/>
-          <w:szCs w:val="24"/>
-          <w:lang w:val="pt-PT"/>
-        </w:rPr>
-        <w:t>V</w:t>
-      </w:r>
-    </w:p>
-    <w:p>
-      <w:pPr>
-        <w:rPr>
-          <w:sz w:val="24"/>
-          <w:szCs w:val="24"/>
-          <w:lang w:val="pt-PT"/>
-        </w:rPr>
-      </w:pPr>
-      <w:r>
-        <w:rPr>
-          <w:sz w:val="24"/>
-          <w:szCs w:val="24"/>
-          <w:lang w:val="pt-PT"/>
-        </w:rPr>
-        <w:t xml:space="preserve">R_L = </w:t>
-      </w:r>
-      <w:r>
-        <w:rPr>
-          <w:sz w:val="24"/>
-          <w:szCs w:val="24"/>
-          <w:lang w:val="pt-PT"/>
-        </w:rPr>
-        <w:t>216</w:t>
-      </w:r>
-      <w:r>
-        <w:rPr>
-          <w:sz w:val="24"/>
-          <w:szCs w:val="24"/>
-          <w:lang w:val="pt-PT"/>
-        </w:rPr>
-        <w:t xml:space="preserve"> Ohms</w:t>
-      </w:r>
-    </w:p>
-    <w:p>
-      <w:pPr>
-        <w:rPr>
-          <w:sz w:val="24"/>
-          <w:szCs w:val="24"/>
-        </w:rPr>
-      </w:pPr>
-      <w:r>
-        <w:rPr>
-          <w:sz w:val="24"/>
-          <w:szCs w:val="24"/>
-        </w:rPr>
-        <w:t>R_TH = (V_TH – V_L) / (V_L / R_L)</w:t>
-      </w:r>
-    </w:p>
-    <w:p>
-      <w:pPr>
-        <w:rPr>
-          <w:sz w:val="24"/>
-          <w:szCs w:val="24"/>
-        </w:rPr>
-      </w:pPr>
-      <w:r>
-        <w:rPr>
-          <w:sz w:val="24"/>
-          <w:szCs w:val="24"/>
-        </w:rPr>
-        <w:t xml:space="preserve">R_TH = </w:t>
-      </w:r>
-      <w:r>
-        <w:rPr>
-          <w:sz w:val="24"/>
-          <w:szCs w:val="24"/>
-        </w:rPr>
-        <w:t>(5.0</w:t>
-      </w:r>
-      <w:r>
-        <w:rPr>
-          <w:sz w:val="24"/>
-          <w:szCs w:val="24"/>
-        </w:rPr>
-        <w:t>1</w:t>
-      </w:r>
-      <w:r>
-        <w:rPr>
-          <w:sz w:val="24"/>
-          <w:szCs w:val="24"/>
-        </w:rPr>
-        <w:t xml:space="preserve"> – 4.98) / (4.98 / 216)</w:t>
-      </w:r>
-    </w:p>
-    <w:p>
-      <w:pPr>
-        <w:rPr>
-          <w:sz w:val="24"/>
-          <w:szCs w:val="24"/>
-        </w:rPr>
-      </w:pPr>
-      <w:r>
-        <w:rPr>
-          <w:sz w:val="24"/>
-          <w:szCs w:val="24"/>
-        </w:rPr>
-        <w:t xml:space="preserve">R_TH = </w:t>
-      </w:r>
-      <w:r>
-        <w:rPr>
-          <w:sz w:val="24"/>
-          <w:szCs w:val="24"/>
-        </w:rPr>
-        <w:t>1.30</w:t>
-      </w:r>
-      <w:r>
-        <w:rPr>
-          <w:sz w:val="24"/>
-          <w:szCs w:val="24"/>
-        </w:rPr>
-        <w:t xml:space="preserve"> Ohms</w:t>
-      </w:r>
-    </w:p>
-    <w:p>
-      <w:pPr>
-        <w:rPr>
-          <w:sz w:val="24"/>
-          <w:szCs w:val="24"/>
-        </w:rPr>
-      </w:pPr>
-    </w:p>
-    <w:p>
-      <w:pPr>
-        <w:rPr>
-          <w:sz w:val="24"/>
-          <w:szCs w:val="24"/>
-        </w:rPr>
-      </w:pPr>
-      <w:r>
-        <w:rPr>
-          <w:sz w:val="24"/>
-          <w:szCs w:val="24"/>
-        </w:rPr>
-        <w:t>1.2.3.</w:t>
-      </w:r>
-    </w:p>
-    <w:p>
-      <w:pPr>
-        <w:rPr>
-          <w:sz w:val="24"/>
-          <w:szCs w:val="24"/>
-        </w:rPr>
-      </w:pPr>
-      <w:r>
-        <w:rPr>
-          <w:sz w:val="24"/>
-          <w:szCs w:val="24"/>
-        </w:rPr>
-        <w:t>V_TH = 4.99 V</w:t>
-      </w:r>
-    </w:p>
-    <w:p>
-      <w:pPr>
-        <w:rPr>
-          <w:sz w:val="24"/>
-          <w:szCs w:val="24"/>
-          <w:lang w:val="pt-PT"/>
-        </w:rPr>
-      </w:pPr>
-      <w:r>
-        <w:rPr>
-          <w:sz w:val="24"/>
-          <w:szCs w:val="24"/>
-          <w:lang w:val="pt-PT"/>
-        </w:rPr>
-        <w:t>V_L = 4.32 V</w:t>
-      </w:r>
-    </w:p>
-    <w:p>
-      <w:pPr>
-        <w:rPr>
-          <w:sz w:val="24"/>
-          <w:szCs w:val="24"/>
-          <w:lang w:val="pt-PT"/>
-        </w:rPr>
-      </w:pPr>
-      <w:r>
-        <w:rPr>
-          <w:sz w:val="24"/>
-          <w:szCs w:val="24"/>
-          <w:lang w:val="pt-PT"/>
-        </w:rPr>
-        <w:t>R_</w:t>
-      </w:r>
-      <w:r>
-        <w:rPr>
-          <w:sz w:val="24"/>
-          <w:szCs w:val="24"/>
-          <w:lang w:val="pt-PT"/>
-        </w:rPr>
-        <w:t>L</w:t>
-      </w:r>
-      <w:r>
-        <w:rPr>
-          <w:sz w:val="24"/>
-          <w:szCs w:val="24"/>
-          <w:lang w:val="pt-PT"/>
-        </w:rPr>
-        <w:t xml:space="preserve"> = </w:t>
-      </w:r>
-      <w:r>
-        <w:rPr>
-          <w:sz w:val="24"/>
-          <w:szCs w:val="24"/>
-          <w:lang w:val="pt-PT"/>
-        </w:rPr>
-        <w:t>216 Ohms</w:t>
-      </w:r>
-      <w:r>
-        <w:rPr>
-          <w:sz w:val="24"/>
-          <w:szCs w:val="24"/>
-          <w:lang w:val="pt-PT"/>
-        </w:rPr>
-        <w:t xml:space="preserve"> </w:t>
-      </w:r>
-    </w:p>
-    <w:p>
-      <w:pPr>
-        <w:rPr>
-          <w:sz w:val="24"/>
-          <w:szCs w:val="24"/>
-          <w:lang w:val="en-US"/>
-        </w:rPr>
-      </w:pPr>
-      <w:r>
-        <w:rPr>
-          <w:sz w:val="24"/>
-          <w:szCs w:val="24"/>
-          <w:lang w:val="en-US"/>
-        </w:rPr>
-        <w:t>R_TH = (V_TH – V_L) / (V_L / R_L)</w:t>
-      </w:r>
-    </w:p>
-    <w:p>
-      <w:pPr>
-        <w:rPr>
-          <w:sz w:val="24"/>
-          <w:szCs w:val="24"/>
-          <w:lang w:val="en-US"/>
-        </w:rPr>
-      </w:pPr>
-      <w:r>
-        <w:rPr>
-          <w:sz w:val="24"/>
-          <w:szCs w:val="24"/>
-          <w:lang w:val="en-US"/>
-        </w:rPr>
-        <w:t>R_TH = (4.99 – 4.32) / (4.32 / 216)</w:t>
-      </w:r>
-    </w:p>
-    <w:p>
-      <w:pPr>
-        <w:rPr>
-          <w:sz w:val="24"/>
-          <w:szCs w:val="24"/>
-          <w:lang w:val="en-US"/>
-        </w:rPr>
-      </w:pPr>
-      <w:r>
-        <w:rPr>
-          <w:sz w:val="24"/>
-          <w:szCs w:val="24"/>
-          <w:lang w:val="en-US"/>
-        </w:rPr>
-        <w:t>R_TH = 33.5 Ohms</w:t>
-      </w:r>
-    </w:p>
-    <w:p>
-      <w:pPr>
-        <w:rPr>
-          <w:sz w:val="24"/>
-          <w:szCs w:val="24"/>
-          <w:lang w:val="en-US"/>
-        </w:rPr>
-      </w:pPr>
-    </w:p>
-    <w:p>
-      <w:pPr>
-        <w:rPr>
-          <w:sz w:val="24"/>
-          <w:szCs w:val="24"/>
-          <w:lang w:val="en-US"/>
-        </w:rPr>
-      </w:pPr>
-      <w:r>
-        <w:rPr>
-          <w:sz w:val="24"/>
-          <w:szCs w:val="24"/>
-          <w:lang w:val="en-US"/>
-        </w:rPr>
-        <w:t>1.3.1</w:t>
-      </w:r>
-    </w:p>
-    <w:p>
-      <w:pPr>
-        <w:rPr>
-          <w:sz w:val="24"/>
-          <w:szCs w:val="24"/>
-          <w:lang w:val="en-US"/>
-        </w:rPr>
-      </w:pPr>
-      <w:r>
-        <w:rPr>
-          <w:sz w:val="24"/>
-          <w:szCs w:val="24"/>
-          <w:lang w:val="en-US"/>
-        </w:rPr>
-        <w:t>Yes the LED shines</w:t>
-      </w:r>
-    </w:p>
-    <w:p>
-      <w:pPr>
-        <w:rPr>
-          <w:sz w:val="24"/>
-          <w:szCs w:val="24"/>
-          <w:lang w:val="en-US"/>
-        </w:rPr>
-      </w:pPr>
-      <w:r>
-        <w:rPr>
-          <w:sz w:val="24"/>
-          <w:szCs w:val="24"/>
-          <w:lang w:val="en-US"/>
-        </w:rPr>
-        <w:t>V_R = 3.01 V</w:t>
-      </w:r>
-    </w:p>
-    <w:p>
-      <w:pPr>
-        <w:rPr>
-          <w:sz w:val="24"/>
-          <w:szCs w:val="24"/>
-          <w:lang w:val="pt-PT"/>
-        </w:rPr>
-      </w:pPr>
-      <w:r>
-        <w:rPr>
-          <w:sz w:val="24"/>
-          <w:szCs w:val="24"/>
-          <w:lang w:val="pt-PT"/>
-        </w:rPr>
-        <w:t>V_LED = 1.98 V</w:t>
-      </w:r>
-    </w:p>
-    <w:p>
-      <w:pPr>
-        <w:rPr>
-          <w:sz w:val="24"/>
-          <w:szCs w:val="24"/>
-          <w:lang w:val="pt-PT"/>
-        </w:rPr>
-      </w:pPr>
-      <w:r>
-        <w:rPr>
-          <w:sz w:val="24"/>
-          <w:szCs w:val="24"/>
-          <w:lang w:val="pt-PT"/>
-        </w:rPr>
-        <w:t>I_LED = I_R = V_R / R = 3.</w:t>
-      </w:r>
-      <w:r>
-        <w:rPr>
-          <w:sz w:val="24"/>
-          <w:szCs w:val="24"/>
-          <w:lang w:val="pt-PT"/>
-        </w:rPr>
-        <w:t>01 V / 216</w:t>
-      </w:r>
-      <w:r>
-        <w:rPr>
-          <w:sz w:val="24"/>
-          <w:szCs w:val="24"/>
-          <w:lang w:val="pt-PT"/>
-        </w:rPr>
-        <w:t xml:space="preserve"> </w:t>
-      </w:r>
-      <w:r>
-        <w:rPr>
-          <w:sz w:val="24"/>
-          <w:szCs w:val="24"/>
-          <w:lang w:val="pt-PT"/>
-        </w:rPr>
-        <w:t xml:space="preserve">Ohms = </w:t>
-      </w:r>
-      <w:r>
-        <w:rPr>
-          <w:sz w:val="24"/>
-          <w:szCs w:val="24"/>
-          <w:lang w:val="pt-PT"/>
-        </w:rPr>
-        <w:t xml:space="preserve"> </w:t>
-      </w:r>
-      <w:r>
-        <w:rPr>
-          <w:sz w:val="24"/>
-          <w:szCs w:val="24"/>
-          <w:lang w:val="pt-PT"/>
-        </w:rPr>
-        <w:t>0.0139 A</w:t>
-      </w:r>
-    </w:p>
-    <w:p>
-      <w:pPr>
-        <w:rPr>
-          <w:sz w:val="24"/>
-          <w:szCs w:val="24"/>
-          <w:lang w:val="en-US"/>
-        </w:rPr>
-      </w:pPr>
-      <w:r>
-        <w:rPr>
-          <w:sz w:val="24"/>
-          <w:szCs w:val="24"/>
-          <w:lang w:val="en-US"/>
-        </w:rPr>
-        <w:lastRenderedPageBreak/>
-        <w:t>P_LED = V_LED * I_LE</w:t>
-      </w:r>
-      <w:r>
-        <w:rPr>
-          <w:sz w:val="24"/>
-          <w:szCs w:val="24"/>
-          <w:lang w:val="en-US"/>
-        </w:rPr>
-        <w:t>D = 1.98 V * 0.0139 A = 0.0275 W</w:t>
-      </w:r>
-    </w:p>
-    <w:p>
-      <w:pPr>
-        <w:rPr>
-          <w:sz w:val="24"/>
-          <w:szCs w:val="24"/>
-          <w:lang w:val="en-US"/>
-        </w:rPr>
-      </w:pPr>
-    </w:p>
-    <w:p>
-      <w:pPr>
-        <w:rPr>
-          <w:sz w:val="24"/>
-          <w:szCs w:val="24"/>
-          <w:lang w:val="en-US"/>
-        </w:rPr>
-      </w:pPr>
-      <w:r>
-        <w:rPr>
-          <w:sz w:val="24"/>
-          <w:szCs w:val="24"/>
-          <w:lang w:val="en-US"/>
-        </w:rPr>
-        <w:t>1.3.2</w:t>
-      </w:r>
-    </w:p>
-    <w:p>
-      <w:pPr>
-        <w:rPr>
-          <w:sz w:val="24"/>
-          <w:szCs w:val="24"/>
-          <w:lang w:val="en-US"/>
-        </w:rPr>
-      </w:pPr>
-      <w:r>
-        <w:rPr>
-          <w:sz w:val="24"/>
-          <w:szCs w:val="24"/>
-          <w:lang w:val="en-US"/>
-        </w:rPr>
-        <w:t>Yes the LED shines</w:t>
-      </w:r>
-    </w:p>
-    <w:p>
-      <w:pPr>
-        <w:rPr>
-          <w:sz w:val="24"/>
-          <w:szCs w:val="24"/>
-          <w:lang w:val="en-US"/>
-        </w:rPr>
-      </w:pPr>
-      <w:r>
-        <w:rPr>
-          <w:sz w:val="24"/>
-          <w:szCs w:val="24"/>
-          <w:lang w:val="en-US"/>
-        </w:rPr>
-        <w:t>V_R = 2.29 V</w:t>
-      </w:r>
-    </w:p>
-    <w:p>
-      <w:pPr>
-        <w:rPr>
-          <w:sz w:val="24"/>
-          <w:szCs w:val="24"/>
-          <w:lang w:val="en-US"/>
-        </w:rPr>
-      </w:pPr>
-      <w:r>
-        <w:rPr>
-          <w:sz w:val="24"/>
-          <w:szCs w:val="24"/>
-          <w:lang w:val="en-US"/>
-        </w:rPr>
-        <w:t>V_LED = 2.69 V</w:t>
-      </w:r>
-    </w:p>
-    <w:p>
-      <w:pPr>
-        <w:rPr>
-          <w:sz w:val="24"/>
-          <w:szCs w:val="24"/>
-          <w:lang w:val="en-US"/>
-        </w:rPr>
-      </w:pPr>
-      <w:r>
-        <w:rPr>
-          <w:sz w:val="24"/>
-          <w:szCs w:val="24"/>
-          <w:lang w:val="en-US"/>
-        </w:rPr>
-        <w:t>I_LED = 2.29 V / 216 Ohms = 0.0106 A</w:t>
-      </w:r>
-    </w:p>
-    <w:p>
-      <w:pPr>
-        <w:rPr>
-          <w:sz w:val="24"/>
-          <w:szCs w:val="24"/>
-          <w:lang w:val="en-US"/>
-        </w:rPr>
-      </w:pPr>
-      <w:r>
-        <w:rPr>
-          <w:sz w:val="24"/>
-          <w:szCs w:val="24"/>
-          <w:lang w:val="en-US"/>
-        </w:rPr>
-        <w:t>P_LED = 2.69 V * 0.0106 A = 0.0285 W</w:t>
-      </w:r>
-    </w:p>
-    <w:p>
-      <w:pPr>
-        <w:rPr>
-          <w:sz w:val="24"/>
-          <w:szCs w:val="24"/>
-          <w:lang w:val="en-US"/>
-        </w:rPr>
-      </w:pPr>
-    </w:p>
-    <w:p>
-      <w:pPr>
-        <w:rPr>
-          <w:sz w:val="24"/>
-          <w:szCs w:val="24"/>
-          <w:lang w:val="en-US"/>
-        </w:rPr>
-      </w:pPr>
-      <w:r>
-        <w:rPr>
-          <w:sz w:val="24"/>
-          <w:szCs w:val="24"/>
-          <w:lang w:val="en-US"/>
-        </w:rPr>
-        <w:t>1.3.3.</w:t>
-      </w:r>
-    </w:p>
-    <w:p>
-      <w:pPr>
-        <w:rPr>
-          <w:sz w:val="24"/>
-          <w:szCs w:val="24"/>
-          <w:lang w:val="en-US"/>
-        </w:rPr>
-      </w:pPr>
-      <w:r>
-        <w:rPr>
-          <w:sz w:val="24"/>
-          <w:szCs w:val="24"/>
-          <w:lang w:val="en-US"/>
-        </w:rPr>
-        <w:t xml:space="preserve">It seems like the yellow LED only shines, but the blue one is in reality shining very softly, since it still has </w:t>
-      </w:r>
-      <w:r>
-        <w:rPr>
-          <w:sz w:val="24"/>
-          <w:szCs w:val="24"/>
-          <w:lang w:val="en-US"/>
-        </w:rPr>
-        <w:t>some</w:t>
-      </w:r>
-      <w:r>
-        <w:rPr>
-          <w:sz w:val="24"/>
-          <w:szCs w:val="24"/>
-          <w:lang w:val="en-US"/>
-        </w:rPr>
-        <w:t xml:space="preserve"> current </w:t>
-      </w:r>
-      <w:r>
-        <w:rPr>
-          <w:sz w:val="24"/>
-          <w:szCs w:val="24"/>
-          <w:lang w:val="en-US"/>
-        </w:rPr>
-        <w:t xml:space="preserve">flowing </w:t>
-      </w:r>
-      <w:r>
-        <w:rPr>
-          <w:sz w:val="24"/>
-          <w:szCs w:val="24"/>
-          <w:lang w:val="en-US"/>
-        </w:rPr>
-        <w:t>through it.</w:t>
-      </w:r>
-    </w:p>
-    <w:p>
-      <w:pPr>
-        <w:rPr>
-          <w:sz w:val="24"/>
-          <w:szCs w:val="24"/>
-          <w:lang w:val="en-US"/>
-        </w:rPr>
-      </w:pPr>
-    </w:p>
-    <w:p>
-      <w:pPr>
-        <w:rPr>
-          <w:sz w:val="24"/>
-          <w:szCs w:val="24"/>
-          <w:lang w:val="en-US"/>
-        </w:rPr>
-      </w:pPr>
-      <w:r>
-        <w:rPr>
-          <w:sz w:val="24"/>
-          <w:szCs w:val="24"/>
-          <w:lang w:val="en-US"/>
-        </w:rPr>
-        <w:t>1.3.4.</w:t>
-      </w:r>
-    </w:p>
-    <w:p>
-      <w:pPr>
-        <w:rPr>
-          <w:sz w:val="24"/>
-          <w:szCs w:val="24"/>
-          <w:lang w:val="en-US"/>
-        </w:rPr>
-      </w:pPr>
-      <w:r>
-        <w:rPr>
-          <w:sz w:val="24"/>
-          <w:szCs w:val="24"/>
-          <w:lang w:val="en-US"/>
-        </w:rPr>
-        <w:t>Both LEDs shine. This is because the amount of current going through them is equal since they are in series. This is according to KCL, since there is no other node at which the current can go.</w:t>
-      </w:r>
-    </w:p>
-    <w:p>
-      <w:pPr>
-        <w:rPr>
-          <w:sz w:val="24"/>
-          <w:szCs w:val="24"/>
-          <w:lang w:val="en-US"/>
-        </w:rPr>
-      </w:pPr>
+          <w:lang w:val="en-US"/>
+        </w:rPr>
+        <w:t>-(8</w:t>
+      </w:r>
+      <w:r>
+        <w:rPr>
+          <w:sz w:val="24"/>
+          <w:szCs w:val="24"/>
+          <w:lang w:val="en-US"/>
+        </w:rPr>
+        <w:t xml:space="preserve"> / T</w:t>
+      </w:r>
+      <w:r>
+        <w:rPr>
+          <w:sz w:val="24"/>
+          <w:szCs w:val="24"/>
+          <w:lang w:val="en-US"/>
+        </w:rPr>
+        <w:t>) * 1</w:t>
+      </w:r>
+    </w:p>
+    <w:p>
+      <w:pPr>
+        <w:rPr>
+          <w:sz w:val="24"/>
+          <w:szCs w:val="24"/>
+          <w:lang w:val="en-US"/>
+        </w:rPr>
+      </w:pPr>
+      <w:r>
+        <w:rPr>
+          <w:sz w:val="24"/>
+          <w:szCs w:val="24"/>
+          <w:lang w:val="en-US"/>
+        </w:rPr>
+        <w:t>-0.845 T = -8</w:t>
+      </w:r>
+    </w:p>
+    <w:p>
+      <w:pPr>
+        <w:rPr>
+          <w:sz w:val="24"/>
+          <w:szCs w:val="24"/>
+          <w:lang w:val="en-US"/>
+        </w:rPr>
+      </w:pPr>
+      <w:r>
+        <w:rPr>
+          <w:sz w:val="24"/>
+          <w:szCs w:val="24"/>
+          <w:lang w:val="en-US"/>
+        </w:rPr>
+        <w:t>T = 9.4 microseconds</w:t>
+      </w:r>
+    </w:p>
+    <w:p>
+      <w:pPr>
+        <w:spacing w:before="240"/>
+        <w:rPr>
+          <w:sz w:val="24"/>
+          <w:szCs w:val="24"/>
+          <w:lang w:val="en-US"/>
+        </w:rPr>
+      </w:pPr>
+    </w:p>
+    <w:p>
+      <w:pPr>
+        <w:spacing w:before="240"/>
+        <w:rPr>
+          <w:sz w:val="24"/>
+          <w:szCs w:val="24"/>
+          <w:lang w:val="en-US"/>
+        </w:rPr>
+      </w:pPr>
+      <w:r>
+        <w:rPr>
+          <w:sz w:val="24"/>
+          <w:szCs w:val="24"/>
+          <w:lang w:val="en-US"/>
+        </w:rPr>
+        <w:t xml:space="preserve">Weird that V_0 is not equal to 5V as measured by the </w:t>
+      </w:r>
+      <w:proofErr w:type="spellStart"/>
+      <w:r>
+        <w:rPr>
+          <w:sz w:val="24"/>
+          <w:szCs w:val="24"/>
+          <w:lang w:val="en-US"/>
+        </w:rPr>
+        <w:t>Picoscope</w:t>
+      </w:r>
+      <w:proofErr w:type="spellEnd"/>
+      <w:r>
+        <w:rPr>
+          <w:sz w:val="24"/>
+          <w:szCs w:val="24"/>
+          <w:lang w:val="en-US"/>
+        </w:rPr>
+        <w:t>.</w:t>
+      </w:r>
     </w:p>
     <w:sectPr>
       <w:pgSz w:w="11906" w:h="16838"/>
@@ -2104,6 +3360,56 @@
     </w:sectPr>
   </w:body>
 </w:document>
+</file>
+
+<file path=word/endnotes.xml><?xml version="1.0" encoding="utf-8"?>
+<w:endnotes xmlns:wpc="http://schemas.microsoft.com/office/word/2010/wordprocessingCanvas" xmlns:cx="http://schemas.microsoft.com/office/drawing/2014/chartex" xmlns:cx1="http://schemas.microsoft.com/office/drawing/2015/9/8/chartex" xmlns:cx2="http://schemas.microsoft.com/office/drawing/2015/10/21/chartex" xmlns:cx3="http://schemas.microsoft.com/office/drawing/2016/5/9/chartex" xmlns:cx4="http://schemas.microsoft.com/office/drawing/2016/5/10/chartex" xmlns:cx5="http://schemas.microsoft.com/office/drawing/2016/5/11/chartex" xmlns:cx6="http://schemas.microsoft.com/office/drawing/2016/5/12/chartex" xmlns:cx7="http://schemas.microsoft.com/office/drawing/2016/5/13/chartex" xmlns:cx8="http://schemas.microsoft.com/office/drawing/2016/5/14/chartex" xmlns:mc="http://schemas.openxmlformats.org/markup-compatibility/2006" xmlns:aink="http://schemas.microsoft.com/office/drawing/2016/ink" xmlns:am3d="http://schemas.microsoft.com/office/drawing/2017/model3d" xmlns:o="urn:schemas-microsoft-com:office:office" xmlns:oel="http://schemas.microsoft.com/office/2019/extlst" xmlns:r="http://schemas.openxmlformats.org/officeDocument/2006/relationships" xmlns:m="http://schemas.openxmlformats.org/officeDocument/2006/math" xmlns:v="urn:schemas-microsoft-com:vml" xmlns:wp14="http://schemas.microsoft.com/office/word/2010/wordprocessingDrawing" xmlns:wp="http://schemas.openxmlformats.org/drawingml/2006/wordprocessingDrawing" xmlns:w10="urn:schemas-microsoft-com:office:word" xmlns:w="http://schemas.openxmlformats.org/wordprocessingml/2006/main" xmlns:w14="http://schemas.microsoft.com/office/word/2010/wordml" xmlns:w15="http://schemas.microsoft.com/office/word/2012/wordml" xmlns:w16cex="http://schemas.microsoft.com/office/word/2018/wordml/cex" xmlns:w16cid="http://schemas.microsoft.com/office/word/2016/wordml/cid" xmlns:w16="http://schemas.microsoft.com/office/word/2018/wordml" xmlns:w16du="http://schemas.microsoft.com/office/word/2023/wordml/word16du" xmlns:w16sdtdh="http://schemas.microsoft.com/office/word/2020/wordml/sdtdatahash" xmlns:w16se="http://schemas.microsoft.com/office/word/2015/wordml/symex" xmlns:wpg="http://schemas.microsoft.com/office/word/2010/wordprocessingGroup" xmlns:wpi="http://schemas.microsoft.com/office/word/2010/wordprocessingInk" xmlns:wne="http://schemas.microsoft.com/office/word/2006/wordml" xmlns:wps="http://schemas.microsoft.com/office/word/2010/wordprocessingShape" mc:Ignorable="w14 w15 w16se w16cid w16 w16cex w16sdtdh wp14">
+  <w:endnote w:type="separator" w:id="-1">
+    <w:p>
+      <w:pPr>
+        <w:spacing w:after="0" w:line="240" w:lineRule="auto"/>
+      </w:pPr>
+      <w:r>
+        <w:separator/>
+      </w:r>
+    </w:p>
+  </w:endnote>
+  <w:endnote w:type="continuationSeparator" w:id="0">
+    <w:p>
+      <w:pPr>
+        <w:spacing w:after="0" w:line="240" w:lineRule="auto"/>
+      </w:pPr>
+      <w:r>
+        <w:continuationSeparator/>
+      </w:r>
+    </w:p>
+  </w:endnote>
+</w:endnotes>
+</file>
+
+<file path=word/footnotes.xml><?xml version="1.0" encoding="utf-8"?>
+<w:footnotes xmlns:wpc="http://schemas.microsoft.com/office/word/2010/wordprocessingCanvas" xmlns:cx="http://schemas.microsoft.com/office/drawing/2014/chartex" xmlns:cx1="http://schemas.microsoft.com/office/drawing/2015/9/8/chartex" xmlns:cx2="http://schemas.microsoft.com/office/drawing/2015/10/21/chartex" xmlns:cx3="http://schemas.microsoft.com/office/drawing/2016/5/9/chartex" xmlns:cx4="http://schemas.microsoft.com/office/drawing/2016/5/10/chartex" xmlns:cx5="http://schemas.microsoft.com/office/drawing/2016/5/11/chartex" xmlns:cx6="http://schemas.microsoft.com/office/drawing/2016/5/12/chartex" xmlns:cx7="http://schemas.microsoft.com/office/drawing/2016/5/13/chartex" xmlns:cx8="http://schemas.microsoft.com/office/drawing/2016/5/14/chartex" xmlns:mc="http://schemas.openxmlformats.org/markup-compatibility/2006" xmlns:aink="http://schemas.microsoft.com/office/drawing/2016/ink" xmlns:am3d="http://schemas.microsoft.com/office/drawing/2017/model3d" xmlns:o="urn:schemas-microsoft-com:office:office" xmlns:oel="http://schemas.microsoft.com/office/2019/extlst" xmlns:r="http://schemas.openxmlformats.org/officeDocument/2006/relationships" xmlns:m="http://schemas.openxmlformats.org/officeDocument/2006/math" xmlns:v="urn:schemas-microsoft-com:vml" xmlns:wp14="http://schemas.microsoft.com/office/word/2010/wordprocessingDrawing" xmlns:wp="http://schemas.openxmlformats.org/drawingml/2006/wordprocessingDrawing" xmlns:w10="urn:schemas-microsoft-com:office:word" xmlns:w="http://schemas.openxmlformats.org/wordprocessingml/2006/main" xmlns:w14="http://schemas.microsoft.com/office/word/2010/wordml" xmlns:w15="http://schemas.microsoft.com/office/word/2012/wordml" xmlns:w16cex="http://schemas.microsoft.com/office/word/2018/wordml/cex" xmlns:w16cid="http://schemas.microsoft.com/office/word/2016/wordml/cid" xmlns:w16="http://schemas.microsoft.com/office/word/2018/wordml" xmlns:w16du="http://schemas.microsoft.com/office/word/2023/wordml/word16du" xmlns:w16sdtdh="http://schemas.microsoft.com/office/word/2020/wordml/sdtdatahash" xmlns:w16se="http://schemas.microsoft.com/office/word/2015/wordml/symex" xmlns:wpg="http://schemas.microsoft.com/office/word/2010/wordprocessingGroup" xmlns:wpi="http://schemas.microsoft.com/office/word/2010/wordprocessingInk" xmlns:wne="http://schemas.microsoft.com/office/word/2006/wordml" xmlns:wps="http://schemas.microsoft.com/office/word/2010/wordprocessingShape" mc:Ignorable="w14 w15 w16se w16cid w16 w16cex w16sdtdh wp14">
+  <w:footnote w:type="separator" w:id="-1">
+    <w:p>
+      <w:pPr>
+        <w:spacing w:after="0" w:line="240" w:lineRule="auto"/>
+      </w:pPr>
+      <w:r>
+        <w:separator/>
+      </w:r>
+    </w:p>
+  </w:footnote>
+  <w:footnote w:type="continuationSeparator" w:id="0">
+    <w:p>
+      <w:pPr>
+        <w:spacing w:after="0" w:line="240" w:lineRule="auto"/>
+      </w:pPr>
+      <w:r>
+        <w:continuationSeparator/>
+      </w:r>
+    </w:p>
+  </w:footnote>
+</w:footnotes>
 </file>
 
 <file path=word/styles.xml><?xml version="1.0" encoding="utf-8"?>
@@ -2553,6 +3859,69 @@
       </w:tblBorders>
     </w:tblPr>
   </w:style>
+  <w:style w:type="paragraph" w:styleId="Header">
+    <w:name w:val="header"/>
+    <w:basedOn w:val="Normal"/>
+    <w:link w:val="HeaderChar"/>
+    <w:uiPriority w:val="99"/>
+    <w:unhideWhenUsed/>
+    <w:rsid w:val="00481FF7"/>
+    <w:pPr>
+      <w:tabs>
+        <w:tab w:val="center" w:pos="4680"/>
+        <w:tab w:val="right" w:pos="9360"/>
+      </w:tabs>
+      <w:spacing w:after="0" w:line="240" w:lineRule="auto"/>
+    </w:pPr>
+  </w:style>
+  <w:style w:type="character" w:customStyle="1" w:styleId="HeaderChar">
+    <w:name w:val="Header Char"/>
+    <w:basedOn w:val="DefaultParagraphFont"/>
+    <w:link w:val="Header"/>
+    <w:uiPriority w:val="99"/>
+    <w:rsid w:val="00481FF7"/>
+  </w:style>
+  <w:style w:type="paragraph" w:styleId="Footer">
+    <w:name w:val="footer"/>
+    <w:basedOn w:val="Normal"/>
+    <w:link w:val="FooterChar"/>
+    <w:uiPriority w:val="99"/>
+    <w:unhideWhenUsed/>
+    <w:rsid w:val="00481FF7"/>
+    <w:pPr>
+      <w:tabs>
+        <w:tab w:val="center" w:pos="4680"/>
+        <w:tab w:val="right" w:pos="9360"/>
+      </w:tabs>
+      <w:spacing w:after="0" w:line="240" w:lineRule="auto"/>
+    </w:pPr>
+  </w:style>
+  <w:style w:type="character" w:customStyle="1" w:styleId="FooterChar">
+    <w:name w:val="Footer Char"/>
+    <w:basedOn w:val="DefaultParagraphFont"/>
+    <w:link w:val="Footer"/>
+    <w:uiPriority w:val="99"/>
+    <w:rsid w:val="00481FF7"/>
+  </w:style>
+  <w:style w:type="paragraph" w:styleId="Caption">
+    <w:name w:val="caption"/>
+    <w:basedOn w:val="Normal"/>
+    <w:next w:val="Normal"/>
+    <w:uiPriority w:val="35"/>
+    <w:unhideWhenUsed/>
+    <w:qFormat/>
+    <w:rsid w:val="000E4077"/>
+    <w:pPr>
+      <w:spacing w:after="200" w:line="240" w:lineRule="auto"/>
+    </w:pPr>
+    <w:rPr>
+      <w:i/>
+      <w:iCs/>
+      <w:color w:val="44546A" w:themeColor="text2"/>
+      <w:sz w:val="18"/>
+      <w:szCs w:val="18"/>
+    </w:rPr>
+  </w:style>
 </w:styles>
 </file>
 

</xml_diff>